<commit_message>
Practica_1.docx hecha. Creado pdf para enviar
</commit_message>
<xml_diff>
--- a/Programacion de Inteligencia Artificial/Tema 1/Practica 1/Práctica_1.docx
+++ b/Programacion de Inteligencia Artificial/Tema 1/Practica 1/Práctica_1.docx
@@ -123,7 +123,6 @@
       <w:r>
         <w:t xml:space="preserve">De nuevo, comparado con los lenguajes mencionados, en Python las líneas de código las noto más legibles por su simplicidad. Por ejemplo, en la línea 11 que define un bucle </w:t>
       </w:r>
-      <w:proofErr w:type="spellStart"/>
       <w:r>
         <w:rPr>
           <w:i/>
@@ -131,7 +130,6 @@
         </w:rPr>
         <w:t>for</w:t>
       </w:r>
-      <w:proofErr w:type="spellEnd"/>
       <w:r>
         <w:t xml:space="preserve">, que itera diez veces generando un número aleatorio en cada iteración guardándolo en la lista </w:t>
       </w:r>
@@ -205,29 +203,7 @@
           <w:iCs/>
           <w:color w:val="FF0000"/>
         </w:rPr>
-        <w:t xml:space="preserve">Ejecuta el fichero desde </w:t>
-      </w:r>
-      <w:proofErr w:type="spellStart"/>
-      <w:r>
-        <w:rPr>
-          <w:b/>
-          <w:bCs/>
-          <w:i/>
-          <w:iCs/>
-          <w:color w:val="FF0000"/>
-        </w:rPr>
-        <w:t>spyder</w:t>
-      </w:r>
-      <w:proofErr w:type="spellEnd"/>
-      <w:r>
-        <w:rPr>
-          <w:b/>
-          <w:bCs/>
-          <w:i/>
-          <w:iCs/>
-          <w:color w:val="FF0000"/>
-        </w:rPr>
-        <w:t xml:space="preserve"> y comenta qué problemas te ha dado.</w:t>
+        <w:t>Ejecuta el fichero desde spyder y comenta qué problemas te ha dado.</w:t>
       </w:r>
     </w:p>
     <w:p>
@@ -288,19 +264,11 @@
           <w:lang w:val="en-US"/>
         </w:rPr>
       </w:pPr>
-      <w:proofErr w:type="gramStart"/>
       <w:r>
         <w:rPr>
           <w:lang w:val="en-US"/>
         </w:rPr>
-        <w:t>./</w:t>
-      </w:r>
-      <w:proofErr w:type="gramEnd"/>
-      <w:r>
-        <w:rPr>
-          <w:lang w:val="en-US"/>
-        </w:rPr>
-        <w:t>02_simple_patterns.py texto.txt Mancha</w:t>
+        <w:t>./02_simple_patterns.py texto.txt Mancha</w:t>
       </w:r>
     </w:p>
     <w:p>
@@ -314,21 +282,7 @@
         <w:rPr>
           <w:lang w:val="en-US"/>
         </w:rPr>
-        <w:t xml:space="preserve">The word Mancha appeared 1 </w:t>
-      </w:r>
-      <w:proofErr w:type="gramStart"/>
-      <w:r>
-        <w:rPr>
-          <w:lang w:val="en-US"/>
-        </w:rPr>
-        <w:t>times</w:t>
-      </w:r>
-      <w:proofErr w:type="gramEnd"/>
-      <w:r>
-        <w:rPr>
-          <w:lang w:val="en-US"/>
-        </w:rPr>
-        <w:t xml:space="preserve"> in file texto.txt</w:t>
+        <w:t>The word Mancha appeared 1 times in file texto.txt</w:t>
       </w:r>
     </w:p>
     <w:p>
@@ -345,15 +299,7 @@
         <w:ind w:left="360"/>
       </w:pPr>
       <w:r>
-        <w:t xml:space="preserve">Puedes ejecutarlo con parámetros desde Spyder usando el comando </w:t>
-      </w:r>
-      <w:proofErr w:type="spellStart"/>
-      <w:r>
-        <w:t>runfile</w:t>
-      </w:r>
-      <w:proofErr w:type="spellEnd"/>
-      <w:r>
-        <w:t xml:space="preserve"> de la consola de Spyder para ejecutar el texto:</w:t>
+        <w:t>Puedes ejecutarlo con parámetros desde Spyder usando el comando runfile de la consola de Spyder para ejecutar el texto:</w:t>
       </w:r>
     </w:p>
     <w:p>
@@ -365,26 +311,8 @@
       <w:pPr>
         <w:pStyle w:val="Sinespaciado"/>
       </w:pPr>
-      <w:proofErr w:type="spellStart"/>
-      <w:proofErr w:type="gramStart"/>
-      <w:r>
-        <w:t>runfile</w:t>
-      </w:r>
-      <w:proofErr w:type="spellEnd"/>
-      <w:r>
-        <w:t>(</w:t>
-      </w:r>
-      <w:proofErr w:type="gramEnd"/>
-      <w:r>
-        <w:t>'</w:t>
-      </w:r>
-      <w:proofErr w:type="spellStart"/>
-      <w:r>
-        <w:t>ruta_dir</w:t>
-      </w:r>
-      <w:proofErr w:type="spellEnd"/>
-      <w:r>
-        <w:t xml:space="preserve">/02_simple_patterns.py',wdir=' ruta_dir',args='texto.txt Mancha') </w:t>
+      <w:r>
+        <w:t xml:space="preserve">runfile('ruta_dir/02_simple_patterns.py',wdir=' ruta_dir',args='texto.txt Mancha') </w:t>
       </w:r>
     </w:p>
     <w:p/>
@@ -566,23 +494,45 @@
           <w:tcPr>
             <w:tcW w:w="2123" w:type="dxa"/>
           </w:tcPr>
-          <w:p/>
-          <w:p/>
-          <w:p/>
+          <w:p>
+            <w:pPr>
+              <w:ind w:firstLine="0"/>
+            </w:pPr>
+            <w:r>
+              <w:t>Complejo. Utiliza bastantes caracteres como corchetes y paréntesis en una sola línea</w:t>
+            </w:r>
+          </w:p>
         </w:tc>
         <w:tc>
           <w:tcPr>
             <w:tcW w:w="2124" w:type="dxa"/>
           </w:tcPr>
-          <w:p/>
-          <w:p/>
+          <w:p>
+            <w:pPr>
+              <w:ind w:firstLine="0"/>
+            </w:pPr>
+            <w:r>
+              <w:t>Menor. Hace que el código se vea menos simple al no utilizar metáforas</w:t>
+            </w:r>
+          </w:p>
+          <w:p>
+            <w:pPr>
+              <w:ind w:firstLine="0"/>
+            </w:pPr>
+          </w:p>
         </w:tc>
         <w:tc>
           <w:tcPr>
             <w:tcW w:w="2124" w:type="dxa"/>
           </w:tcPr>
-          <w:p/>
-          <w:p/>
+          <w:p>
+            <w:pPr>
+              <w:ind w:firstLine="0"/>
+            </w:pPr>
+            <w:r>
+              <w:t>No es un lenguaje adecuado para prototipado porque carece de simplicidad</w:t>
+            </w:r>
+          </w:p>
           <w:p/>
         </w:tc>
       </w:tr>
@@ -604,25 +554,46 @@
           <w:tcPr>
             <w:tcW w:w="2123" w:type="dxa"/>
           </w:tcPr>
-          <w:p/>
-          <w:p/>
-          <w:p/>
+          <w:p>
+            <w:pPr>
+              <w:ind w:firstLine="0"/>
+            </w:pPr>
+            <w:r>
+              <w:t>Simple. En vez de utilizar corchetes y otros elementos utiliza las tabulaciones</w:t>
+            </w:r>
+          </w:p>
         </w:tc>
         <w:tc>
           <w:tcPr>
             <w:tcW w:w="2124" w:type="dxa"/>
           </w:tcPr>
-          <w:p/>
-          <w:p/>
-          <w:p/>
+          <w:p>
+            <w:pPr>
+              <w:ind w:firstLine="0"/>
+            </w:pPr>
+            <w:r>
+              <w:t>Mayor. Hace que el código sea más simple usando metáforas</w:t>
+            </w:r>
+          </w:p>
         </w:tc>
         <w:tc>
           <w:tcPr>
             <w:tcW w:w="2124" w:type="dxa"/>
           </w:tcPr>
-          <w:p/>
-          <w:p/>
-          <w:p/>
+          <w:p>
+            <w:pPr>
+              <w:ind w:firstLine="0"/>
+            </w:pPr>
+            <w:r>
+              <w:t>L</w:t>
+            </w:r>
+            <w:r>
+              <w:t>enguaje adecuado para prototipado</w:t>
+            </w:r>
+            <w:r>
+              <w:t>. Ya que la simplicidad y el pragmatismo son esenciales para esto</w:t>
+            </w:r>
+          </w:p>
         </w:tc>
       </w:tr>
     </w:tbl>
@@ -676,12 +647,13 @@
     </w:p>
     <w:p>
       <w:pPr>
-        <w:pStyle w:val="Prrafodelista"/>
-        <w:numPr>
-          <w:ilvl w:val="0"/>
-          <w:numId w:val="0"/>
-        </w:numPr>
-        <w:ind w:left="360"/>
+        <w:rPr>
+          <w:b/>
+          <w:bCs/>
+          <w:i/>
+          <w:iCs/>
+          <w:color w:val="FF0000"/>
+        </w:rPr>
       </w:pPr>
     </w:p>
     <w:p>
@@ -692,15 +664,7 @@
         </w:rPr>
       </w:pPr>
       <w:r>
-        <w:t xml:space="preserve">Instala R y </w:t>
-      </w:r>
-      <w:proofErr w:type="spellStart"/>
-      <w:r>
-        <w:t>RStudio</w:t>
-      </w:r>
-      <w:proofErr w:type="spellEnd"/>
-      <w:r>
-        <w:t xml:space="preserve"> </w:t>
+        <w:t xml:space="preserve">Instala R y RStudio </w:t>
       </w:r>
       <w:hyperlink r:id="rId7" w:tooltip="https://www.rstudio.com/products/rstudio/download/" w:history="1">
         <w:r>
@@ -708,7 +672,35 @@
             <w:rStyle w:val="Hipervnculo"/>
             <w:rFonts w:ascii="Consolas" w:hAnsi="Consolas"/>
           </w:rPr>
-          <w:t>https://www.rstudio.com/products/rstudio/download/</w:t>
+          <w:t>https://www.rs</w:t>
+        </w:r>
+        <w:r>
+          <w:rPr>
+            <w:rStyle w:val="Hipervnculo"/>
+            <w:rFonts w:ascii="Consolas" w:hAnsi="Consolas"/>
+          </w:rPr>
+          <w:t>t</w:t>
+        </w:r>
+        <w:r>
+          <w:rPr>
+            <w:rStyle w:val="Hipervnculo"/>
+            <w:rFonts w:ascii="Consolas" w:hAnsi="Consolas"/>
+          </w:rPr>
+          <w:t>udio.com/products/rstudio/dow</w:t>
+        </w:r>
+        <w:r>
+          <w:rPr>
+            <w:rStyle w:val="Hipervnculo"/>
+            <w:rFonts w:ascii="Consolas" w:hAnsi="Consolas"/>
+          </w:rPr>
+          <w:t>n</w:t>
+        </w:r>
+        <w:r>
+          <w:rPr>
+            <w:rStyle w:val="Hipervnculo"/>
+            <w:rFonts w:ascii="Consolas" w:hAnsi="Consolas"/>
+          </w:rPr>
+          <w:t>load/</w:t>
         </w:r>
       </w:hyperlink>
     </w:p>
@@ -776,59 +768,39 @@
     </w:p>
     <w:p>
       <w:r>
-        <w:t xml:space="preserve">Instala </w:t>
-      </w:r>
-      <w:proofErr w:type="spellStart"/>
-      <w:r>
-        <w:t>RTools</w:t>
-      </w:r>
-      <w:proofErr w:type="spellEnd"/>
-      <w:r>
-        <w:t xml:space="preserve">, para cargar librerías desde código fuente: </w:t>
+        <w:t xml:space="preserve">Instala RTools, para cargar librerías desde código fuente: </w:t>
       </w:r>
       <w:hyperlink r:id="rId9" w:history="1">
         <w:r>
           <w:rPr>
             <w:rStyle w:val="Hipervnculo"/>
           </w:rPr>
-          <w:t>https://cran.rstudio.com/bin/windows/Rtools/rtools42/rtools.html</w:t>
+          <w:t>https://cran.rstudio.com/bin/windows/Rtool</w:t>
+        </w:r>
+        <w:r>
+          <w:rPr>
+            <w:rStyle w:val="Hipervnculo"/>
+          </w:rPr>
+          <w:t>s</w:t>
+        </w:r>
+        <w:r>
+          <w:rPr>
+            <w:rStyle w:val="Hipervnculo"/>
+          </w:rPr>
+          <w:t>/rtools42/rtools.html</w:t>
         </w:r>
       </w:hyperlink>
     </w:p>
     <w:p/>
     <w:p>
       <w:r>
-        <w:t xml:space="preserve">Abre ahora </w:t>
-      </w:r>
-      <w:proofErr w:type="spellStart"/>
-      <w:r>
-        <w:t>RStudio</w:t>
-      </w:r>
-      <w:proofErr w:type="spellEnd"/>
-      <w:r>
-        <w:t xml:space="preserve">, vamos a ejecutar un programa en lenguaje R. El programa que vamos a ejecutar necesita la librería sets de R. </w:t>
+        <w:t xml:space="preserve">Abre ahora RStudio, vamos a ejecutar un programa en lenguaje R. El programa que vamos a ejecutar necesita la librería sets de R. </w:t>
       </w:r>
     </w:p>
     <w:p/>
     <w:p>
       <w:r>
-        <w:t xml:space="preserve">Ahora instala la librería sets desde la opción Tools -&gt; </w:t>
-      </w:r>
-      <w:proofErr w:type="spellStart"/>
-      <w:r>
-        <w:t>Install</w:t>
-      </w:r>
-      <w:proofErr w:type="spellEnd"/>
-      <w:r>
-        <w:t xml:space="preserve"> </w:t>
-      </w:r>
-      <w:proofErr w:type="spellStart"/>
-      <w:r>
-        <w:t>Packages</w:t>
-      </w:r>
-      <w:proofErr w:type="spellEnd"/>
-      <w:r>
-        <w:t>:</w:t>
+        <w:t>Ahora instala la librería sets desde la opción Tools -&gt; Install Packages:</w:t>
       </w:r>
     </w:p>
     <w:p/>
@@ -842,9 +814,9 @@
           <w:noProof/>
         </w:rPr>
         <w:drawing>
-          <wp:inline distT="0" distB="0" distL="0" distR="0" wp14:anchorId="5B480CB5" wp14:editId="761C64F3">
-            <wp:extent cx="2620597" cy="1919021"/>
-            <wp:effectExtent l="0" t="0" r="8890" b="5080"/>
+          <wp:inline distT="0" distB="0" distL="0" distR="0" wp14:anchorId="5B480CB5" wp14:editId="035EA2E9">
+            <wp:extent cx="2446020" cy="1791181"/>
+            <wp:effectExtent l="0" t="0" r="0" b="0"/>
             <wp:docPr id="3" name="Picture 4" descr="Graphical user interface, text, application, email&#10;&#10;Description automatically generated"/>
             <wp:cNvGraphicFramePr>
               <a:graphicFrameLocks xmlns:a="http://schemas.openxmlformats.org/drawingml/2006/main" noChangeAspect="1"/>
@@ -865,7 +837,7 @@
                   <pic:spPr bwMode="auto">
                     <a:xfrm>
                       <a:off x="0" y="0"/>
-                      <a:ext cx="2626794" cy="1923559"/>
+                      <a:ext cx="2456937" cy="1799175"/>
                     </a:xfrm>
                     <a:prstGeom prst="rect">
                       <a:avLst/>
@@ -890,6 +862,7 @@
         <w:jc w:val="left"/>
       </w:pPr>
       <w:r>
+        <w:lastRenderedPageBreak/>
         <w:t>Responde a las siguientes preguntas basándote en las secciones 6 y 7 de la UT1:</w:t>
       </w:r>
     </w:p>
@@ -918,6 +891,44 @@
     </w:p>
     <w:p>
       <w:pPr>
+        <w:ind w:left="1416" w:firstLine="0"/>
+        <w:rPr>
+          <w:color w:val="000000" w:themeColor="text1"/>
+        </w:rPr>
+      </w:pPr>
+      <w:r>
+        <w:rPr>
+          <w:color w:val="000000" w:themeColor="text1"/>
+        </w:rPr>
+        <w:t>C</w:t>
+      </w:r>
+      <w:r>
+        <w:rPr>
+          <w:color w:val="000000" w:themeColor="text1"/>
+        </w:rPr>
+        <w:t>apacidad de crear visualizaciones de datos claras y su</w:t>
+      </w:r>
+      <w:r>
+        <w:rPr>
+          <w:color w:val="000000" w:themeColor="text1"/>
+        </w:rPr>
+        <w:t xml:space="preserve"> </w:t>
+      </w:r>
+      <w:r>
+        <w:rPr>
+          <w:color w:val="000000" w:themeColor="text1"/>
+        </w:rPr>
+        <w:t>sintaxis amigable, haciendo que el código sea fácil de leer</w:t>
+      </w:r>
+      <w:r>
+        <w:rPr>
+          <w:color w:val="000000" w:themeColor="text1"/>
+        </w:rPr>
+        <w:t xml:space="preserve">. </w:t>
+      </w:r>
+    </w:p>
+    <w:p>
+      <w:pPr>
         <w:rPr>
           <w:color w:val="FF0000"/>
         </w:rPr>
@@ -946,10 +957,23 @@
     </w:p>
     <w:p>
       <w:pPr>
-        <w:rPr>
-          <w:color w:val="FF0000"/>
-        </w:rPr>
-      </w:pPr>
+        <w:ind w:left="1416" w:firstLine="1"/>
+        <w:rPr>
+          <w:color w:val="000000" w:themeColor="text1"/>
+        </w:rPr>
+      </w:pPr>
+      <w:r>
+        <w:rPr>
+          <w:color w:val="000000" w:themeColor="text1"/>
+        </w:rPr>
+        <w:t>Se usa en el análisis de datos y en el aprendizaje automático.</w:t>
+      </w:r>
+      <w:r>
+        <w:rPr>
+          <w:color w:val="000000" w:themeColor="text1"/>
+        </w:rPr>
+        <w:t xml:space="preserve"> También lo utilizan los matemáticos.</w:t>
+      </w:r>
     </w:p>
     <w:p>
       <w:pPr>
@@ -1096,7 +1120,7 @@
         <mc:AlternateContent>
           <mc:Choice Requires="wps">
             <w:drawing>
-              <wp:anchor distT="0" distB="0" distL="114300" distR="114300" simplePos="0" relativeHeight="251660288" behindDoc="0" locked="0" layoutInCell="1" allowOverlap="1" wp14:anchorId="3A59BF61" wp14:editId="42C619D8">
+              <wp:anchor distT="0" distB="0" distL="114300" distR="114300" simplePos="0" relativeHeight="251660288" behindDoc="0" locked="0" layoutInCell="1" allowOverlap="1" wp14:anchorId="3A59BF61" wp14:editId="143E6C80">
                 <wp:simplePos x="0" y="0"/>
                 <wp:positionH relativeFrom="column">
                   <wp:posOffset>3432416</wp:posOffset>
@@ -1154,11 +1178,11 @@
           </mc:Choice>
           <mc:Fallback>
             <w:pict>
-              <v:shapetype w14:anchorId="21222F9C" id="_x0000_t32" coordsize="21600,21600" o:spt="32" o:oned="t" path="m,l21600,21600e" filled="f">
+              <v:shapetype w14:anchorId="343C8478" id="_x0000_t32" coordsize="21600,21600" o:spt="32" o:oned="t" path="m,l21600,21600e" filled="f">
                 <v:path arrowok="t" fillok="f" o:connecttype="none"/>
                 <o:lock v:ext="edit" shapetype="t"/>
               </v:shapetype>
-              <v:shape id="Straight Arrow Connector 6" o:spid="_x0000_s1026" type="#_x0000_t32" style="position:absolute;margin-left:270.25pt;margin-top:9.65pt;width:29.2pt;height:108.95pt;flip:y;z-index:251660288;visibility:visible;mso-wrap-style:square;mso-width-percent:0;mso-height-percent:0;mso-wrap-distance-left:9pt;mso-wrap-distance-top:0;mso-wrap-distance-right:9pt;mso-wrap-distance-bottom:0;mso-position-horizontal:absolute;mso-position-horizontal-relative:text;mso-position-vertical:absolute;mso-position-vertical-relative:text;mso-width-percent:0;mso-height-percent:0;mso-width-relative:margin;mso-height-relative:margin" o:gfxdata="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" strokecolor="#156082 [3204]" strokeweight=".5pt">
+              <v:shape id="Straight Arrow Connector 6" o:spid="_x0000_s1026" type="#_x0000_t32" style="position:absolute;margin-left:270.25pt;margin-top:9.65pt;width:29.2pt;height:108.95pt;flip:y;z-index:251660288;visibility:visible;mso-wrap-style:square;mso-width-percent:0;mso-height-percent:0;mso-wrap-distance-left:9pt;mso-wrap-distance-top:0;mso-wrap-distance-right:9pt;mso-wrap-distance-bottom:0;mso-position-horizontal:absolute;mso-position-horizontal-relative:text;mso-position-vertical:absolute;mso-position-vertical-relative:text;mso-width-percent:0;mso-height-percent:0;mso-width-relative:margin;mso-height-relative:margin" o:gfxdata="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" strokecolor="#156082 [3204]" strokeweight=".5pt">
                 <v:stroke endarrow="block" joinstyle="miter"/>
               </v:shape>
             </w:pict>
@@ -1221,15 +1245,7 @@
         </w:drawing>
       </w:r>
       <w:r>
-        <w:t xml:space="preserve">El fichero </w:t>
-      </w:r>
-      <w:proofErr w:type="spellStart"/>
-      <w:r>
-        <w:t>Fuzzy_PhyReUp.R</w:t>
-      </w:r>
-      <w:proofErr w:type="spellEnd"/>
-      <w:r>
-        <w:t xml:space="preserve"> de la carpeta S03_R_Sample contiene el código con el ejemplo del sistema de lógica difusa, ejecútalo y contesta a las siguientes preguntas:</w:t>
+        <w:t>El fichero Fuzzy_PhyReUp.R de la carpeta S03_R_Sample contiene el código con el ejemplo del sistema de lógica difusa, ejecútalo y contesta a las siguientes preguntas:</w:t>
       </w:r>
     </w:p>
     <w:p/>
@@ -1256,10 +1272,29 @@
     </w:p>
     <w:p>
       <w:pPr>
+        <w:ind w:left="1416" w:firstLine="1"/>
         <w:rPr>
           <w:color w:val="FF0000"/>
         </w:rPr>
       </w:pPr>
+      <w:r>
+        <w:rPr>
+          <w:color w:val="000000" w:themeColor="text1"/>
+        </w:rPr>
+        <w:t>Su</w:t>
+      </w:r>
+      <w:r>
+        <w:rPr>
+          <w:color w:val="000000" w:themeColor="text1"/>
+        </w:rPr>
+        <w:t xml:space="preserve"> naturaleza es </w:t>
+      </w:r>
+      <w:r>
+        <w:rPr>
+          <w:color w:val="000000" w:themeColor="text1"/>
+        </w:rPr>
+        <w:t xml:space="preserve">una lógica multivaluada y puede tener valores en el intervalo [0, 1], es decir representan grados de verdad. Se usa para modelar información imprecisa o ambigua como los diagnósticos de enfermedades. </w:t>
+      </w:r>
     </w:p>
     <w:p>
       <w:r>
@@ -1279,15 +1314,7 @@
         <w:t xml:space="preserve"> </w:t>
       </w:r>
       <w:r>
-        <w:t>(Puedes hacerlo desde el panel “</w:t>
-      </w:r>
-      <w:proofErr w:type="spellStart"/>
-      <w:r>
-        <w:t>Plots</w:t>
-      </w:r>
-      <w:proofErr w:type="spellEnd"/>
-      <w:r>
-        <w:t>”)</w:t>
+        <w:t>(Puedes hacerlo desde el panel “Plots”)</w:t>
       </w:r>
     </w:p>
     <w:p>
@@ -1296,6 +1323,66 @@
           <w:color w:val="FF0000"/>
         </w:rPr>
       </w:pPr>
+      <w:r>
+        <w:rPr>
+          <w:noProof/>
+        </w:rPr>
+        <w:drawing>
+          <wp:anchor distT="0" distB="0" distL="114300" distR="114300" simplePos="0" relativeHeight="251663360" behindDoc="1" locked="0" layoutInCell="1" allowOverlap="1" wp14:anchorId="6A610180" wp14:editId="37CDE66B">
+            <wp:simplePos x="0" y="0"/>
+            <wp:positionH relativeFrom="column">
+              <wp:posOffset>-99060</wp:posOffset>
+            </wp:positionH>
+            <wp:positionV relativeFrom="paragraph">
+              <wp:posOffset>182245</wp:posOffset>
+            </wp:positionV>
+            <wp:extent cx="2190750" cy="2263140"/>
+            <wp:effectExtent l="0" t="0" r="0" b="3810"/>
+            <wp:wrapNone/>
+            <wp:docPr id="7" name="Picture 9" descr="Chart, histogram&#10;&#10;Description automatically generated"/>
+            <wp:cNvGraphicFramePr>
+              <a:graphicFrameLocks xmlns:a="http://schemas.openxmlformats.org/drawingml/2006/main" noChangeAspect="1"/>
+            </wp:cNvGraphicFramePr>
+            <a:graphic xmlns:a="http://schemas.openxmlformats.org/drawingml/2006/main">
+              <a:graphicData uri="http://schemas.openxmlformats.org/drawingml/2006/picture">
+                <pic:pic xmlns:pic="http://schemas.openxmlformats.org/drawingml/2006/picture">
+                  <pic:nvPicPr>
+                    <pic:cNvPr id="9" name="Picture 9" descr="Chart, histogram&#10;&#10;Description automatically generated"/>
+                    <pic:cNvPicPr>
+                      <a:picLocks noChangeAspect="1"/>
+                    </pic:cNvPicPr>
+                  </pic:nvPicPr>
+                  <pic:blipFill>
+                    <a:blip r:embed="rId12">
+                      <a:extLst>
+                        <a:ext uri="{28A0092B-C50C-407E-A947-70E740481C1C}">
+                          <a14:useLocalDpi xmlns:a14="http://schemas.microsoft.com/office/drawing/2010/main" val="0"/>
+                        </a:ext>
+                      </a:extLst>
+                    </a:blip>
+                    <a:stretch/>
+                  </pic:blipFill>
+                  <pic:spPr bwMode="auto">
+                    <a:xfrm>
+                      <a:off x="0" y="0"/>
+                      <a:ext cx="2190750" cy="2263140"/>
+                    </a:xfrm>
+                    <a:prstGeom prst="rect">
+                      <a:avLst/>
+                    </a:prstGeom>
+                  </pic:spPr>
+                </pic:pic>
+              </a:graphicData>
+            </a:graphic>
+            <wp14:sizeRelH relativeFrom="page">
+              <wp14:pctWidth>0</wp14:pctWidth>
+            </wp14:sizeRelH>
+            <wp14:sizeRelV relativeFrom="page">
+              <wp14:pctHeight>0</wp14:pctHeight>
+            </wp14:sizeRelV>
+          </wp:anchor>
+        </w:drawing>
+      </w:r>
     </w:p>
     <w:p>
       <w:pPr>
@@ -1303,6 +1390,74 @@
           <w:color w:val="FF0000"/>
         </w:rPr>
       </w:pPr>
+      <w:r>
+        <w:rPr>
+          <w:noProof/>
+          <w:color w:val="FF0000"/>
+        </w:rPr>
+        <w:drawing>
+          <wp:anchor distT="0" distB="0" distL="114300" distR="114300" simplePos="0" relativeHeight="251661312" behindDoc="1" locked="0" layoutInCell="1" allowOverlap="1" wp14:anchorId="74DCCC1E" wp14:editId="3B508D3A">
+            <wp:simplePos x="0" y="0"/>
+            <wp:positionH relativeFrom="column">
+              <wp:posOffset>453390</wp:posOffset>
+            </wp:positionH>
+            <wp:positionV relativeFrom="paragraph">
+              <wp:posOffset>-7153275</wp:posOffset>
+            </wp:positionV>
+            <wp:extent cx="6111240" cy="3680460"/>
+            <wp:effectExtent l="0" t="0" r="3810" b="0"/>
+            <wp:wrapNone/>
+            <wp:docPr id="243189024" name="Imagen 2"/>
+            <wp:cNvGraphicFramePr>
+              <a:graphicFrameLocks xmlns:a="http://schemas.openxmlformats.org/drawingml/2006/main" noChangeAspect="1"/>
+            </wp:cNvGraphicFramePr>
+            <a:graphic xmlns:a="http://schemas.openxmlformats.org/drawingml/2006/main">
+              <a:graphicData uri="http://schemas.openxmlformats.org/drawingml/2006/picture">
+                <pic:pic xmlns:pic="http://schemas.openxmlformats.org/drawingml/2006/picture">
+                  <pic:nvPicPr>
+                    <pic:cNvPr id="0" name="Picture 1"/>
+                    <pic:cNvPicPr>
+                      <a:picLocks noChangeAspect="1" noChangeArrowheads="1"/>
+                    </pic:cNvPicPr>
+                  </pic:nvPicPr>
+                  <pic:blipFill>
+                    <a:blip r:embed="rId13">
+                      <a:extLst>
+                        <a:ext uri="{28A0092B-C50C-407E-A947-70E740481C1C}">
+                          <a14:useLocalDpi xmlns:a14="http://schemas.microsoft.com/office/drawing/2010/main" val="0"/>
+                        </a:ext>
+                      </a:extLst>
+                    </a:blip>
+                    <a:srcRect/>
+                    <a:stretch>
+                      <a:fillRect/>
+                    </a:stretch>
+                  </pic:blipFill>
+                  <pic:spPr bwMode="auto">
+                    <a:xfrm>
+                      <a:off x="0" y="0"/>
+                      <a:ext cx="6111240" cy="3680460"/>
+                    </a:xfrm>
+                    <a:prstGeom prst="rect">
+                      <a:avLst/>
+                    </a:prstGeom>
+                    <a:noFill/>
+                    <a:ln>
+                      <a:noFill/>
+                    </a:ln>
+                  </pic:spPr>
+                </pic:pic>
+              </a:graphicData>
+            </a:graphic>
+            <wp14:sizeRelH relativeFrom="page">
+              <wp14:pctWidth>0</wp14:pctWidth>
+            </wp14:sizeRelH>
+            <wp14:sizeRelV relativeFrom="page">
+              <wp14:pctHeight>0</wp14:pctHeight>
+            </wp14:sizeRelV>
+          </wp:anchor>
+        </w:drawing>
+      </w:r>
     </w:p>
     <w:p>
       <w:pPr>
@@ -1317,6 +1472,76 @@
           <w:color w:val="FF0000"/>
         </w:rPr>
       </w:pPr>
+      <w:r>
+        <w:rPr>
+          <w:rFonts w:ascii="NimbusRomanRegular" w:hAnsi="NimbusRomanRegular" w:cs="NimbusRomanRegular"/>
+          <w:noProof/>
+          <w:sz w:val="20"/>
+          <w:szCs w:val="20"/>
+        </w:rPr>
+        <w:drawing>
+          <wp:anchor distT="0" distB="0" distL="114300" distR="114300" simplePos="0" relativeHeight="251664384" behindDoc="1" locked="0" layoutInCell="1" allowOverlap="1" wp14:anchorId="29134061" wp14:editId="46272CD3">
+            <wp:simplePos x="0" y="0"/>
+            <wp:positionH relativeFrom="column">
+              <wp:posOffset>2449830</wp:posOffset>
+            </wp:positionH>
+            <wp:positionV relativeFrom="paragraph">
+              <wp:posOffset>50800</wp:posOffset>
+            </wp:positionV>
+            <wp:extent cx="3106420" cy="1870824"/>
+            <wp:effectExtent l="0" t="0" r="0" b="0"/>
+            <wp:wrapNone/>
+            <wp:docPr id="609470937" name="Imagen 3"/>
+            <wp:cNvGraphicFramePr>
+              <a:graphicFrameLocks xmlns:a="http://schemas.openxmlformats.org/drawingml/2006/main" noChangeAspect="1"/>
+            </wp:cNvGraphicFramePr>
+            <a:graphic xmlns:a="http://schemas.openxmlformats.org/drawingml/2006/main">
+              <a:graphicData uri="http://schemas.openxmlformats.org/drawingml/2006/picture">
+                <pic:pic xmlns:pic="http://schemas.openxmlformats.org/drawingml/2006/picture">
+                  <pic:nvPicPr>
+                    <pic:cNvPr id="0" name="Picture 2"/>
+                    <pic:cNvPicPr>
+                      <a:picLocks noChangeAspect="1" noChangeArrowheads="1"/>
+                    </pic:cNvPicPr>
+                  </pic:nvPicPr>
+                  <pic:blipFill>
+                    <a:blip r:embed="rId14">
+                      <a:extLst>
+                        <a:ext uri="{28A0092B-C50C-407E-A947-70E740481C1C}">
+                          <a14:useLocalDpi xmlns:a14="http://schemas.microsoft.com/office/drawing/2010/main" val="0"/>
+                        </a:ext>
+                      </a:extLst>
+                    </a:blip>
+                    <a:srcRect/>
+                    <a:stretch>
+                      <a:fillRect/>
+                    </a:stretch>
+                  </pic:blipFill>
+                  <pic:spPr bwMode="auto">
+                    <a:xfrm>
+                      <a:off x="0" y="0"/>
+                      <a:ext cx="3106420" cy="1870824"/>
+                    </a:xfrm>
+                    <a:prstGeom prst="rect">
+                      <a:avLst/>
+                    </a:prstGeom>
+                    <a:noFill/>
+                    <a:ln>
+                      <a:noFill/>
+                    </a:ln>
+                  </pic:spPr>
+                </pic:pic>
+              </a:graphicData>
+            </a:graphic>
+            <wp14:sizeRelH relativeFrom="margin">
+              <wp14:pctWidth>0</wp14:pctWidth>
+            </wp14:sizeRelH>
+            <wp14:sizeRelV relativeFrom="margin">
+              <wp14:pctHeight>0</wp14:pctHeight>
+            </wp14:sizeRelV>
+          </wp:anchor>
+        </w:drawing>
+      </w:r>
     </w:p>
     <w:p>
       <w:pPr>
@@ -1364,107 +1589,155 @@
       </w:pPr>
     </w:p>
     <w:p>
+      <w:pPr>
+        <w:rPr>
+          <w:rFonts w:ascii="NimbusRomanRegular" w:hAnsi="NimbusRomanRegular" w:cs="NimbusRomanRegular"/>
+          <w:sz w:val="20"/>
+          <w:szCs w:val="20"/>
+        </w:rPr>
+      </w:pPr>
+    </w:p>
+    <w:p/>
+    <w:p>
+      <w:r>
+        <w:rPr>
+          <w:noProof/>
+        </w:rPr>
+        <w:lastRenderedPageBreak/>
+        <w:drawing>
+          <wp:anchor distT="0" distB="0" distL="114300" distR="114300" simplePos="0" relativeHeight="251665408" behindDoc="1" locked="0" layoutInCell="1" allowOverlap="1" wp14:anchorId="77E936DE" wp14:editId="5C504CA0">
+            <wp:simplePos x="0" y="0"/>
+            <wp:positionH relativeFrom="column">
+              <wp:posOffset>110490</wp:posOffset>
+            </wp:positionH>
+            <wp:positionV relativeFrom="paragraph">
+              <wp:posOffset>3810</wp:posOffset>
+            </wp:positionV>
+            <wp:extent cx="3078480" cy="1853997"/>
+            <wp:effectExtent l="0" t="0" r="7620" b="0"/>
+            <wp:wrapNone/>
+            <wp:docPr id="1727720226" name="Imagen 4"/>
+            <wp:cNvGraphicFramePr>
+              <a:graphicFrameLocks xmlns:a="http://schemas.openxmlformats.org/drawingml/2006/main" noChangeAspect="1"/>
+            </wp:cNvGraphicFramePr>
+            <a:graphic xmlns:a="http://schemas.openxmlformats.org/drawingml/2006/main">
+              <a:graphicData uri="http://schemas.openxmlformats.org/drawingml/2006/picture">
+                <pic:pic xmlns:pic="http://schemas.openxmlformats.org/drawingml/2006/picture">
+                  <pic:nvPicPr>
+                    <pic:cNvPr id="0" name="Picture 3"/>
+                    <pic:cNvPicPr>
+                      <a:picLocks noChangeAspect="1" noChangeArrowheads="1"/>
+                    </pic:cNvPicPr>
+                  </pic:nvPicPr>
+                  <pic:blipFill>
+                    <a:blip r:embed="rId15">
+                      <a:extLst>
+                        <a:ext uri="{28A0092B-C50C-407E-A947-70E740481C1C}">
+                          <a14:useLocalDpi xmlns:a14="http://schemas.microsoft.com/office/drawing/2010/main" val="0"/>
+                        </a:ext>
+                      </a:extLst>
+                    </a:blip>
+                    <a:srcRect/>
+                    <a:stretch>
+                      <a:fillRect/>
+                    </a:stretch>
+                  </pic:blipFill>
+                  <pic:spPr bwMode="auto">
+                    <a:xfrm>
+                      <a:off x="0" y="0"/>
+                      <a:ext cx="3078480" cy="1853997"/>
+                    </a:xfrm>
+                    <a:prstGeom prst="rect">
+                      <a:avLst/>
+                    </a:prstGeom>
+                    <a:noFill/>
+                    <a:ln>
+                      <a:noFill/>
+                    </a:ln>
+                  </pic:spPr>
+                </pic:pic>
+              </a:graphicData>
+            </a:graphic>
+            <wp14:sizeRelH relativeFrom="page">
+              <wp14:pctWidth>0</wp14:pctWidth>
+            </wp14:sizeRelH>
+            <wp14:sizeRelV relativeFrom="page">
+              <wp14:pctHeight>0</wp14:pctHeight>
+            </wp14:sizeRelV>
+          </wp:anchor>
+        </w:drawing>
+      </w:r>
+    </w:p>
+    <w:p/>
+    <w:p/>
+    <w:p/>
+    <w:p/>
+    <w:p/>
+    <w:p/>
+    <w:p/>
+    <w:p/>
+    <w:p/>
+    <w:p/>
+    <w:p/>
+    <w:p>
+      <w:pPr>
+        <w:ind w:left="708" w:firstLine="1"/>
+      </w:pPr>
       <w:r>
         <w:t>Teniendo en cuenta que en las particiones difusas las siglas VL (</w:t>
       </w:r>
-      <w:proofErr w:type="spellStart"/>
       <w:r>
         <w:rPr>
           <w:rFonts w:ascii="NimbusRomanItalic" w:hAnsi="NimbusRomanItalic" w:cs="NimbusRomanItalic"/>
           <w:i/>
           <w:iCs/>
         </w:rPr>
-        <w:t>very</w:t>
-      </w:r>
-      <w:proofErr w:type="spellEnd"/>
+        <w:t>very low</w:t>
+      </w:r>
+      <w:r>
+        <w:t>), L (</w:t>
+      </w:r>
       <w:r>
         <w:rPr>
           <w:rFonts w:ascii="NimbusRomanItalic" w:hAnsi="NimbusRomanItalic" w:cs="NimbusRomanItalic"/>
           <w:i/>
           <w:iCs/>
         </w:rPr>
-        <w:t xml:space="preserve"> </w:t>
-      </w:r>
-      <w:proofErr w:type="spellStart"/>
+        <w:t>low</w:t>
+      </w:r>
+      <w:r>
+        <w:t>), M (</w:t>
+      </w:r>
       <w:r>
         <w:rPr>
           <w:rFonts w:ascii="NimbusRomanItalic" w:hAnsi="NimbusRomanItalic" w:cs="NimbusRomanItalic"/>
           <w:i/>
           <w:iCs/>
         </w:rPr>
-        <w:t>low</w:t>
-      </w:r>
-      <w:proofErr w:type="spellEnd"/>
-      <w:r>
-        <w:t>), L (</w:t>
-      </w:r>
-      <w:proofErr w:type="spellStart"/>
+        <w:t>medium</w:t>
+      </w:r>
+      <w:r>
+        <w:t>), H (</w:t>
+      </w:r>
       <w:r>
         <w:rPr>
           <w:rFonts w:ascii="NimbusRomanItalic" w:hAnsi="NimbusRomanItalic" w:cs="NimbusRomanItalic"/>
           <w:i/>
           <w:iCs/>
         </w:rPr>
-        <w:t>low</w:t>
-      </w:r>
-      <w:proofErr w:type="spellEnd"/>
-      <w:r>
-        <w:t>), M (</w:t>
-      </w:r>
-      <w:proofErr w:type="spellStart"/>
+        <w:t>high</w:t>
+      </w:r>
+      <w:r>
+        <w:t>) y VH (</w:t>
+      </w:r>
       <w:r>
         <w:rPr>
           <w:rFonts w:ascii="NimbusRomanItalic" w:hAnsi="NimbusRomanItalic" w:cs="NimbusRomanItalic"/>
           <w:i/>
           <w:iCs/>
         </w:rPr>
-        <w:t>medium</w:t>
-      </w:r>
-      <w:proofErr w:type="spellEnd"/>
-      <w:r>
-        <w:t>), H (</w:t>
-      </w:r>
-      <w:proofErr w:type="spellStart"/>
-      <w:r>
-        <w:rPr>
-          <w:rFonts w:ascii="NimbusRomanItalic" w:hAnsi="NimbusRomanItalic" w:cs="NimbusRomanItalic"/>
-          <w:i/>
-          <w:iCs/>
-        </w:rPr>
-        <w:t>high</w:t>
-      </w:r>
-      <w:proofErr w:type="spellEnd"/>
-      <w:r>
-        <w:t>) y VH (</w:t>
-      </w:r>
-      <w:proofErr w:type="spellStart"/>
-      <w:r>
-        <w:rPr>
-          <w:rFonts w:ascii="NimbusRomanItalic" w:hAnsi="NimbusRomanItalic" w:cs="NimbusRomanItalic"/>
-          <w:i/>
-          <w:iCs/>
-        </w:rPr>
-        <w:t>very</w:t>
-      </w:r>
-      <w:proofErr w:type="spellEnd"/>
-      <w:r>
-        <w:rPr>
-          <w:rFonts w:ascii="NimbusRomanItalic" w:hAnsi="NimbusRomanItalic" w:cs="NimbusRomanItalic"/>
-          <w:i/>
-          <w:iCs/>
-        </w:rPr>
-        <w:t xml:space="preserve"> </w:t>
-      </w:r>
-      <w:proofErr w:type="spellStart"/>
-      <w:r>
-        <w:rPr>
-          <w:rFonts w:ascii="NimbusRomanItalic" w:hAnsi="NimbusRomanItalic" w:cs="NimbusRomanItalic"/>
-          <w:i/>
-          <w:iCs/>
-        </w:rPr>
-        <w:t>high</w:t>
-      </w:r>
-      <w:proofErr w:type="spellEnd"/>
+        <w:t>very high</w:t>
+      </w:r>
       <w:r>
         <w:t xml:space="preserve">) representan valores de salida “etiquetados” fíjate en los ejemplos de muestra que procesa el modelo creado y en los valores de la partición difusa </w:t>
       </w:r>
@@ -1476,19 +1749,14 @@
         <w:t>idoneidad</w:t>
       </w:r>
       <w:r>
-        <w:t xml:space="preserve"> “</w:t>
-      </w:r>
-      <w:proofErr w:type="spellStart"/>
-      <w:r>
-        <w:t>adequacy</w:t>
-      </w:r>
-      <w:proofErr w:type="spellEnd"/>
-      <w:r>
-        <w:t>”.</w:t>
+        <w:t xml:space="preserve"> “adequacy”.</w:t>
       </w:r>
     </w:p>
     <w:p/>
     <w:p>
+      <w:pPr>
+        <w:ind w:left="708" w:firstLine="1"/>
+      </w:pPr>
       <w:r>
         <w:t>Si el resultado de la inferencia es de 0.07 para un paciente es “número de pasos 8, tiempo=30 y desviación 3,6”:</w:t>
       </w:r>
@@ -1537,23 +1805,7 @@
           <w:b/>
           <w:bCs/>
         </w:rPr>
-        <w:t>[Pista: Compara la gráfica resultante con la gráfica de la partición difusa “</w:t>
-      </w:r>
-      <w:proofErr w:type="spellStart"/>
-      <w:r>
-        <w:rPr>
-          <w:b/>
-          <w:bCs/>
-        </w:rPr>
-        <w:t>adequacy</w:t>
-      </w:r>
-      <w:proofErr w:type="spellEnd"/>
-      <w:r>
-        <w:rPr>
-          <w:b/>
-          <w:bCs/>
-        </w:rPr>
-        <w:t>”]</w:t>
+        <w:t>[Pista: Compara la gráfica resultante con la gráfica de la partición difusa “adequacy”]</w:t>
       </w:r>
     </w:p>
     <w:p/>
@@ -1562,9 +1814,8 @@
         <w:rPr>
           <w:noProof/>
         </w:rPr>
-        <w:lastRenderedPageBreak/>
         <w:drawing>
-          <wp:inline distT="0" distB="0" distL="0" distR="0" wp14:anchorId="46F2B6BF" wp14:editId="68599B1F">
+          <wp:inline distT="0" distB="0" distL="0" distR="0" wp14:anchorId="46F2B6BF" wp14:editId="14BFBF77">
             <wp:extent cx="5400040" cy="565150"/>
             <wp:effectExtent l="0" t="0" r="0" b="6350"/>
             <wp:docPr id="6" name="Picture 10"/>
@@ -1581,7 +1832,7 @@
                     </pic:cNvPicPr>
                   </pic:nvPicPr>
                   <pic:blipFill>
-                    <a:blip r:embed="rId12"/>
+                    <a:blip r:embed="rId16"/>
                     <a:stretch/>
                   </pic:blipFill>
                   <pic:spPr bwMode="auto">
@@ -1599,101 +1850,14 @@
           </wp:inline>
         </w:drawing>
       </w:r>
-      <w:r>
-        <w:rPr>
-          <w:noProof/>
-        </w:rPr>
-        <w:drawing>
-          <wp:inline distT="0" distB="0" distL="0" distR="0" wp14:anchorId="50A0D704" wp14:editId="45659DBA">
-            <wp:extent cx="2190750" cy="2263429"/>
-            <wp:effectExtent l="0" t="0" r="0" b="3810"/>
-            <wp:docPr id="7" name="Picture 9" descr="Chart, histogram&#10;&#10;Description automatically generated"/>
-            <wp:cNvGraphicFramePr>
-              <a:graphicFrameLocks xmlns:a="http://schemas.openxmlformats.org/drawingml/2006/main" noChangeAspect="1"/>
-            </wp:cNvGraphicFramePr>
-            <a:graphic xmlns:a="http://schemas.openxmlformats.org/drawingml/2006/main">
-              <a:graphicData uri="http://schemas.openxmlformats.org/drawingml/2006/picture">
-                <pic:pic xmlns:pic="http://schemas.openxmlformats.org/drawingml/2006/picture">
-                  <pic:nvPicPr>
-                    <pic:cNvPr id="9" name="Picture 9" descr="Chart, histogram&#10;&#10;Description automatically generated"/>
-                    <pic:cNvPicPr>
-                      <a:picLocks noChangeAspect="1"/>
-                    </pic:cNvPicPr>
-                  </pic:nvPicPr>
-                  <pic:blipFill>
-                    <a:blip r:embed="rId13"/>
-                    <a:stretch/>
-                  </pic:blipFill>
-                  <pic:spPr bwMode="auto">
-                    <a:xfrm>
-                      <a:off x="0" y="0"/>
-                      <a:ext cx="2196083" cy="2268939"/>
-                    </a:xfrm>
-                    <a:prstGeom prst="rect">
-                      <a:avLst/>
-                    </a:prstGeom>
-                  </pic:spPr>
-                </pic:pic>
-              </a:graphicData>
-            </a:graphic>
-          </wp:inline>
-        </w:drawing>
-      </w:r>
     </w:p>
     <w:p/>
     <w:p>
-      <w:r>
-        <w:t>Para terminar, examina y ejecuta el código de la carpeta S03_Rock_Paper_Scissors donde encontrarás 5 ficheros con código Python en una versión básica “</w:t>
-      </w:r>
-      <w:proofErr w:type="spellStart"/>
-      <w:r>
-        <w:t>basic</w:t>
-      </w:r>
-      <w:proofErr w:type="spellEnd"/>
-      <w:r>
-        <w:t>”, una versión con control de errores “</w:t>
-      </w:r>
-      <w:proofErr w:type="spellStart"/>
-      <w:r>
-        <w:t>Error_control</w:t>
-      </w:r>
-      <w:proofErr w:type="spellEnd"/>
-      <w:r>
-        <w:t>”, una con código más escalable “</w:t>
-      </w:r>
-      <w:proofErr w:type="spellStart"/>
-      <w:r>
-        <w:t>clean</w:t>
-      </w:r>
-      <w:proofErr w:type="spellEnd"/>
-      <w:r>
-        <w:t xml:space="preserve"> </w:t>
-      </w:r>
-      <w:proofErr w:type="spellStart"/>
-      <w:r>
-        <w:t>code</w:t>
-      </w:r>
-      <w:proofErr w:type="spellEnd"/>
-      <w:r>
-        <w:t>” y dos con versiones muy básicas de acciones “inteligentes” (</w:t>
-      </w:r>
-      <w:proofErr w:type="spellStart"/>
-      <w:r>
-        <w:t>Weak</w:t>
-      </w:r>
-      <w:proofErr w:type="spellEnd"/>
-      <w:r>
-        <w:t xml:space="preserve">) “Basic </w:t>
-      </w:r>
-      <w:proofErr w:type="spellStart"/>
-      <w:proofErr w:type="gramStart"/>
-      <w:r>
-        <w:t>IA”y</w:t>
-      </w:r>
-      <w:proofErr w:type="spellEnd"/>
-      <w:proofErr w:type="gramEnd"/>
-      <w:r>
-        <w:t xml:space="preserve"> “More IA”.</w:t>
+      <w:pPr>
+        <w:ind w:left="708" w:firstLine="1"/>
+      </w:pPr>
+      <w:r>
+        <w:t>Para terminar, examina y ejecuta el código de la carpeta S03_Rock_Paper_Scissors donde encontrarás 5 ficheros con código Python en una versión básica “basic”, una versión con control de errores “Error_control”, una con código más escalable “clean code” y dos con versiones muy básicas de acciones “inteligentes” (Weak) “Basic IA”y “More IA”.</w:t>
       </w:r>
     </w:p>
     <w:p/>
@@ -1731,10 +1895,160 @@
           <w:iCs/>
           <w:color w:val="FF0000"/>
         </w:rPr>
-        <w:t xml:space="preserve">5.6. ¿Qué significa </w:t>
-      </w:r>
-      <w:proofErr w:type="spellStart"/>
-      <w:r>
+        <w:t>5.6. ¿Qué significa weak IA?</w:t>
+      </w:r>
+    </w:p>
+    <w:p>
+      <w:pPr>
+        <w:ind w:left="1416" w:firstLine="1"/>
+        <w:rPr>
+          <w:color w:val="FF0000"/>
+        </w:rPr>
+      </w:pPr>
+      <w:r>
+        <w:rPr>
+          <w:color w:val="000000" w:themeColor="text1"/>
+        </w:rPr>
+        <w:t>E</w:t>
+      </w:r>
+      <w:r>
+        <w:rPr>
+          <w:color w:val="000000" w:themeColor="text1"/>
+        </w:rPr>
+        <w:t>s un</w:t>
+      </w:r>
+      <w:r>
+        <w:rPr>
+          <w:color w:val="000000" w:themeColor="text1"/>
+        </w:rPr>
+        <w:t>a IA</w:t>
+      </w:r>
+      <w:r>
+        <w:rPr>
+          <w:color w:val="000000" w:themeColor="text1"/>
+        </w:rPr>
+        <w:t xml:space="preserve"> </w:t>
+      </w:r>
+      <w:r>
+        <w:rPr>
+          <w:color w:val="000000" w:themeColor="text1"/>
+        </w:rPr>
+        <w:t>que</w:t>
+      </w:r>
+      <w:r>
+        <w:rPr>
+          <w:color w:val="000000" w:themeColor="text1"/>
+        </w:rPr>
+        <w:t xml:space="preserve"> realiza tareas específicas </w:t>
+      </w:r>
+      <w:r>
+        <w:rPr>
+          <w:color w:val="000000" w:themeColor="text1"/>
+        </w:rPr>
+        <w:t xml:space="preserve">de forma muy eficaz </w:t>
+      </w:r>
+      <w:r>
+        <w:rPr>
+          <w:color w:val="000000" w:themeColor="text1"/>
+        </w:rPr>
+        <w:t>sin</w:t>
+      </w:r>
+      <w:r>
+        <w:rPr>
+          <w:color w:val="000000" w:themeColor="text1"/>
+        </w:rPr>
+        <w:t xml:space="preserve"> </w:t>
+      </w:r>
+      <w:r>
+        <w:rPr>
+          <w:color w:val="000000" w:themeColor="text1"/>
+        </w:rPr>
+        <w:t>conciencia</w:t>
+      </w:r>
+      <w:r>
+        <w:rPr>
+          <w:color w:val="000000" w:themeColor="text1"/>
+        </w:rPr>
+        <w:t xml:space="preserve"> </w:t>
+      </w:r>
+      <w:r>
+        <w:rPr>
+          <w:color w:val="000000" w:themeColor="text1"/>
+        </w:rPr>
+        <w:t xml:space="preserve">o capacidad de razonamiento </w:t>
+      </w:r>
+      <w:r>
+        <w:rPr>
+          <w:color w:val="000000" w:themeColor="text1"/>
+        </w:rPr>
+        <w:t xml:space="preserve">como </w:t>
+      </w:r>
+      <w:r>
+        <w:rPr>
+          <w:color w:val="000000" w:themeColor="text1"/>
+        </w:rPr>
+        <w:t>un</w:t>
+      </w:r>
+      <w:r>
+        <w:rPr>
+          <w:color w:val="000000" w:themeColor="text1"/>
+        </w:rPr>
+        <w:t xml:space="preserve"> </w:t>
+      </w:r>
+      <w:r>
+        <w:rPr>
+          <w:color w:val="000000" w:themeColor="text1"/>
+        </w:rPr>
+        <w:t xml:space="preserve">humano. </w:t>
+      </w:r>
+      <w:r>
+        <w:rPr>
+          <w:color w:val="000000" w:themeColor="text1"/>
+        </w:rPr>
+        <w:t>Sirven</w:t>
+      </w:r>
+      <w:r>
+        <w:rPr>
+          <w:color w:val="000000" w:themeColor="text1"/>
+        </w:rPr>
+        <w:t xml:space="preserve"> para resolver problemas o realizar tareas </w:t>
+      </w:r>
+      <w:r>
+        <w:rPr>
+          <w:color w:val="000000" w:themeColor="text1"/>
+        </w:rPr>
+        <w:t>específicas</w:t>
+      </w:r>
+      <w:r>
+        <w:rPr>
+          <w:color w:val="000000" w:themeColor="text1"/>
+        </w:rPr>
+        <w:t xml:space="preserve"> y no pueden </w:t>
+      </w:r>
+      <w:r>
+        <w:rPr>
+          <w:color w:val="000000" w:themeColor="text1"/>
+        </w:rPr>
+        <w:t>hacer otras tareas de las cuales no han sido diseñadas para tal</w:t>
+      </w:r>
+      <w:r>
+        <w:rPr>
+          <w:color w:val="000000" w:themeColor="text1"/>
+        </w:rPr>
+        <w:t>.</w:t>
+      </w:r>
+    </w:p>
+    <w:p>
+      <w:pPr>
+        <w:rPr>
+          <w:b/>
+          <w:bCs/>
+          <w:color w:val="FF0000"/>
+        </w:rPr>
+      </w:pPr>
+    </w:p>
+    <w:p>
+      <w:pPr>
         <w:rPr>
           <w:b/>
           <w:bCs/>
@@ -1742,9 +2056,7 @@
           <w:iCs/>
           <w:color w:val="FF0000"/>
         </w:rPr>
-        <w:t>weak</w:t>
-      </w:r>
-      <w:proofErr w:type="spellEnd"/>
+      </w:pPr>
       <w:r>
         <w:rPr>
           <w:b/>
@@ -1753,15 +2065,64 @@
           <w:iCs/>
           <w:color w:val="FF0000"/>
         </w:rPr>
-        <w:t xml:space="preserve"> IA?</w:t>
+        <w:t>5.7. ¿Qué es una heurística?</w:t>
       </w:r>
     </w:p>
     <w:p>
       <w:pPr>
+        <w:ind w:left="1416" w:firstLine="1"/>
+      </w:pPr>
+      <w:r>
+        <w:t>E</w:t>
+      </w:r>
+      <w:r>
+        <w:t>s una técnica o estrategia que facilita la toma de decisiones, la</w:t>
+      </w:r>
+      <w:r>
+        <w:t xml:space="preserve"> </w:t>
+      </w:r>
+      <w:r>
+        <w:t>resolución de</w:t>
+      </w:r>
+    </w:p>
+    <w:p>
+      <w:pPr>
+        <w:ind w:left="1416" w:firstLine="1"/>
+      </w:pPr>
+      <w:r>
+        <w:t>problemas o el descubrimiento de soluciones.</w:t>
+      </w:r>
+      <w:r>
+        <w:t xml:space="preserve"> P</w:t>
+      </w:r>
+      <w:r>
+        <w:t>uede producir</w:t>
+      </w:r>
+      <w:r>
+        <w:t xml:space="preserve"> </w:t>
+      </w:r>
+      <w:r>
+        <w:t>una solución aceptable en un tiempo razonable.</w:t>
+      </w:r>
+      <w:r>
+        <w:t xml:space="preserve"> Ú</w:t>
+      </w:r>
+      <w:r>
+        <w:t>tiles en</w:t>
+      </w:r>
+      <w:r>
+        <w:t xml:space="preserve"> </w:t>
+      </w:r>
+      <w:r>
+        <w:t>situaciones donde una solución perfecta es impracticable en tiempo o costo.</w:t>
+      </w:r>
+    </w:p>
+    <w:p/>
+    <w:p>
+      <w:pPr>
         <w:rPr>
           <w:b/>
           <w:bCs/>
-          <w:color w:val="FF0000"/>
         </w:rPr>
       </w:pPr>
     </w:p>
@@ -1770,24 +2131,17 @@
         <w:rPr>
           <w:b/>
           <w:bCs/>
-          <w:i/>
-          <w:iCs/>
-          <w:color w:val="FF0000"/>
-        </w:rPr>
-      </w:pPr>
-      <w:r>
+        </w:rPr>
+      </w:pPr>
+    </w:p>
+    <w:p>
+      <w:pPr>
         <w:rPr>
           <w:b/>
           <w:bCs/>
-          <w:i/>
-          <w:iCs/>
-          <w:color w:val="FF0000"/>
-        </w:rPr>
-        <w:t>5.7. ¿Qué es una heurística?</w:t>
-      </w:r>
+        </w:rPr>
+      </w:pPr>
     </w:p>
-    <w:p/>
-    <w:p/>
     <w:p>
       <w:pPr>
         <w:rPr>
@@ -1811,71 +2165,47 @@
           <w:bCs/>
         </w:rPr>
       </w:pPr>
+      <w:r>
+        <w:rPr>
+          <w:b/>
+          <w:bCs/>
+        </w:rPr>
+        <w:t>EVALUACIÓN DE LA PRÁCTICA:</w:t>
+      </w:r>
     </w:p>
     <w:p>
-      <w:pPr>
-        <w:rPr>
-          <w:b/>
-          <w:bCs/>
-        </w:rPr>
-      </w:pPr>
+      <w:r>
+        <w:t>Se evaluarán las respuestas con una nota alfanumérica:</w:t>
+      </w:r>
     </w:p>
     <w:p>
-      <w:pPr>
-        <w:rPr>
-          <w:b/>
-          <w:bCs/>
-        </w:rPr>
-      </w:pPr>
+      <w:r>
+        <w:t>A= sobresaliente [10-9]</w:t>
+      </w:r>
     </w:p>
     <w:p>
-      <w:pPr>
-        <w:rPr>
-          <w:b/>
-          <w:bCs/>
-        </w:rPr>
-      </w:pPr>
-      <w:r>
-        <w:rPr>
-          <w:b/>
-          <w:bCs/>
-        </w:rPr>
-        <w:t>EVALUACIÓN DE LA PRÁCTICA:</w:t>
+      <w:r>
+        <w:t>B= notable [8-7]</w:t>
       </w:r>
     </w:p>
     <w:p>
       <w:r>
-        <w:t>Se evaluarán las respuestas con una nota alfanumérica:</w:t>
+        <w:t>C= suficiente [6-5]</w:t>
       </w:r>
     </w:p>
     <w:p>
       <w:r>
-        <w:t>A= sobresaliente [10-9]</w:t>
+        <w:t>D= insuficiente [&lt;5]</w:t>
       </w:r>
     </w:p>
     <w:p>
       <w:r>
-        <w:t>B= notable [8-7]</w:t>
-      </w:r>
-    </w:p>
-    <w:p>
-      <w:r>
-        <w:t>C= suficiente [6-5]</w:t>
-      </w:r>
-    </w:p>
-    <w:p>
-      <w:r>
-        <w:t>D= insuficiente [&lt;5]</w:t>
-      </w:r>
-    </w:p>
-    <w:p>
-      <w:r>
         <w:t>E= no entregado</w:t>
       </w:r>
     </w:p>
     <w:sectPr>
-      <w:headerReference w:type="default" r:id="rId14"/>
-      <w:footerReference w:type="default" r:id="rId15"/>
+      <w:headerReference w:type="default" r:id="rId17"/>
+      <w:footerReference w:type="default" r:id="rId18"/>
       <w:pgSz w:w="11900" w:h="16840"/>
       <w:pgMar w:top="1418" w:right="1134" w:bottom="1418" w:left="1134" w:header="709" w:footer="709" w:gutter="0"/>
       <w:cols w:space="708"/>
@@ -10895,7 +11225,6 @@
   <w:style w:type="character" w:default="1" w:styleId="Fuentedeprrafopredeter">
     <w:name w:val="Default Paragraph Font"/>
     <w:uiPriority w:val="1"/>
-    <w:semiHidden/>
     <w:unhideWhenUsed/>
   </w:style>
   <w:style w:type="table" w:default="1" w:styleId="Tablanormal">
@@ -11479,6 +11808,18 @@
       </w:tblBorders>
     </w:tblPr>
   </w:style>
+  <w:style w:type="character" w:styleId="Hipervnculovisitado">
+    <w:name w:val="FollowedHyperlink"/>
+    <w:basedOn w:val="Fuentedeprrafopredeter"/>
+    <w:uiPriority w:val="99"/>
+    <w:semiHidden/>
+    <w:unhideWhenUsed/>
+    <w:rsid w:val="00412110"/>
+    <w:rPr>
+      <w:color w:val="96607D" w:themeColor="followedHyperlink"/>
+      <w:u w:val="single"/>
+    </w:rPr>
+  </w:style>
 </w:styles>
 </file>
 

</xml_diff>

<commit_message>
Practica1.docx y .pdf modificados de nuevo para su posterior entrega
</commit_message>
<xml_diff>
--- a/Programacion de Inteligencia Artificial/Tema 1/Practica 1/Práctica_1.docx
+++ b/Programacion de Inteligencia Artificial/Tema 1/Practica 1/Práctica_1.docx
@@ -123,6 +123,7 @@
       <w:r>
         <w:t xml:space="preserve">De nuevo, comparado con los lenguajes mencionados, en Python las líneas de código las noto más legibles por su simplicidad. Por ejemplo, en la línea 11 que define un bucle </w:t>
       </w:r>
+      <w:proofErr w:type="spellStart"/>
       <w:r>
         <w:rPr>
           <w:i/>
@@ -130,6 +131,7 @@
         </w:rPr>
         <w:t>for</w:t>
       </w:r>
+      <w:proofErr w:type="spellEnd"/>
       <w:r>
         <w:t xml:space="preserve">, que itera diez veces generando un número aleatorio en cada iteración guardándolo en la lista </w:t>
       </w:r>
@@ -203,7 +205,29 @@
           <w:iCs/>
           <w:color w:val="FF0000"/>
         </w:rPr>
-        <w:t>Ejecuta el fichero desde spyder y comenta qué problemas te ha dado.</w:t>
+        <w:t xml:space="preserve">Ejecuta el fichero desde </w:t>
+      </w:r>
+      <w:proofErr w:type="spellStart"/>
+      <w:r>
+        <w:rPr>
+          <w:b/>
+          <w:bCs/>
+          <w:i/>
+          <w:iCs/>
+          <w:color w:val="FF0000"/>
+        </w:rPr>
+        <w:t>spyder</w:t>
+      </w:r>
+      <w:proofErr w:type="spellEnd"/>
+      <w:r>
+        <w:rPr>
+          <w:b/>
+          <w:bCs/>
+          <w:i/>
+          <w:iCs/>
+          <w:color w:val="FF0000"/>
+        </w:rPr>
+        <w:t xml:space="preserve"> y comenta qué problemas te ha dado.</w:t>
       </w:r>
     </w:p>
     <w:p>
@@ -221,7 +245,15 @@
         <w:t>Según la terminal de Spyder, indica que el índice de la lista está fuera del rango.</w:t>
       </w:r>
       <w:r>
-        <w:t xml:space="preserve"> Es decir, que se esta intentando acceder a un elemento de la lista que no existe.</w:t>
+        <w:t xml:space="preserve"> Es decir, que se </w:t>
+      </w:r>
+      <w:proofErr w:type="spellStart"/>
+      <w:r>
+        <w:t>esta</w:t>
+      </w:r>
+      <w:proofErr w:type="spellEnd"/>
+      <w:r>
+        <w:t xml:space="preserve"> intentando acceder a un elemento de la lista que no existe.</w:t>
       </w:r>
     </w:p>
     <w:p>
@@ -299,7 +331,15 @@
         <w:ind w:left="360"/>
       </w:pPr>
       <w:r>
-        <w:t>Puedes ejecutarlo con parámetros desde Spyder usando el comando runfile de la consola de Spyder para ejecutar el texto:</w:t>
+        <w:t xml:space="preserve">Puedes ejecutarlo con parámetros desde Spyder usando el comando </w:t>
+      </w:r>
+      <w:proofErr w:type="spellStart"/>
+      <w:r>
+        <w:t>runfile</w:t>
+      </w:r>
+      <w:proofErr w:type="spellEnd"/>
+      <w:r>
+        <w:t xml:space="preserve"> de la consola de Spyder para ejecutar el texto:</w:t>
       </w:r>
     </w:p>
     <w:p>
@@ -311,8 +351,21 @@
       <w:pPr>
         <w:pStyle w:val="Sinespaciado"/>
       </w:pPr>
-      <w:r>
-        <w:t xml:space="preserve">runfile('ruta_dir/02_simple_patterns.py',wdir=' ruta_dir',args='texto.txt Mancha') </w:t>
+      <w:proofErr w:type="spellStart"/>
+      <w:r>
+        <w:t>runfile</w:t>
+      </w:r>
+      <w:proofErr w:type="spellEnd"/>
+      <w:r>
+        <w:t>('</w:t>
+      </w:r>
+      <w:proofErr w:type="spellStart"/>
+      <w:r>
+        <w:t>ruta_dir</w:t>
+      </w:r>
+      <w:proofErr w:type="spellEnd"/>
+      <w:r>
+        <w:t xml:space="preserve">/02_simple_patterns.py',wdir=' ruta_dir',args='texto.txt Mancha') </w:t>
       </w:r>
     </w:p>
     <w:p/>
@@ -514,11 +567,9 @@
             <w:r>
               <w:t>Menor. Hace que el código se vea menos simple al no utilizar metáforas</w:t>
             </w:r>
-          </w:p>
-          <w:p>
-            <w:pPr>
-              <w:ind w:firstLine="0"/>
-            </w:pPr>
+            <w:r>
+              <w:t>.</w:t>
+            </w:r>
           </w:p>
         </w:tc>
         <w:tc>
@@ -574,6 +625,23 @@
             <w:r>
               <w:t>Mayor. Hace que el código sea más simple usando metáforas</w:t>
             </w:r>
+            <w:r>
+              <w:t xml:space="preserve">. </w:t>
+            </w:r>
+            <w:r>
+              <w:t>Al ser m</w:t>
+            </w:r>
+            <w:r>
+              <w:t>á</w:t>
+            </w:r>
+            <w:r>
+              <w:t>s simple mejora la legibilidad</w:t>
+            </w:r>
+          </w:p>
+          <w:p>
+            <w:pPr>
+              <w:ind w:firstLine="0"/>
+            </w:pPr>
           </w:p>
         </w:tc>
         <w:tc>
@@ -585,13 +653,7 @@
               <w:ind w:firstLine="0"/>
             </w:pPr>
             <w:r>
-              <w:t>L</w:t>
-            </w:r>
-            <w:r>
-              <w:t>enguaje adecuado para prototipado</w:t>
-            </w:r>
-            <w:r>
-              <w:t>. Ya que la simplicidad y el pragmatismo son esenciales para esto</w:t>
+              <w:t>Lenguaje adecuado para prototipado. Ya que la simplicidad y el pragmatismo son esenciales para esto</w:t>
             </w:r>
           </w:p>
         </w:tc>
@@ -664,7 +726,15 @@
         </w:rPr>
       </w:pPr>
       <w:r>
-        <w:t xml:space="preserve">Instala R y RStudio </w:t>
+        <w:t xml:space="preserve">Instala R y </w:t>
+      </w:r>
+      <w:proofErr w:type="spellStart"/>
+      <w:r>
+        <w:t>RStudio</w:t>
+      </w:r>
+      <w:proofErr w:type="spellEnd"/>
+      <w:r>
+        <w:t xml:space="preserve"> </w:t>
       </w:r>
       <w:hyperlink r:id="rId7" w:tooltip="https://www.rstudio.com/products/rstudio/download/" w:history="1">
         <w:r>
@@ -672,35 +742,7 @@
             <w:rStyle w:val="Hipervnculo"/>
             <w:rFonts w:ascii="Consolas" w:hAnsi="Consolas"/>
           </w:rPr>
-          <w:t>https://www.rs</w:t>
-        </w:r>
-        <w:r>
-          <w:rPr>
-            <w:rStyle w:val="Hipervnculo"/>
-            <w:rFonts w:ascii="Consolas" w:hAnsi="Consolas"/>
-          </w:rPr>
-          <w:t>t</w:t>
-        </w:r>
-        <w:r>
-          <w:rPr>
-            <w:rStyle w:val="Hipervnculo"/>
-            <w:rFonts w:ascii="Consolas" w:hAnsi="Consolas"/>
-          </w:rPr>
-          <w:t>udio.com/products/rstudio/dow</w:t>
-        </w:r>
-        <w:r>
-          <w:rPr>
-            <w:rStyle w:val="Hipervnculo"/>
-            <w:rFonts w:ascii="Consolas" w:hAnsi="Consolas"/>
-          </w:rPr>
-          <w:t>n</w:t>
-        </w:r>
-        <w:r>
-          <w:rPr>
-            <w:rStyle w:val="Hipervnculo"/>
-            <w:rFonts w:ascii="Consolas" w:hAnsi="Consolas"/>
-          </w:rPr>
-          <w:t>load/</w:t>
+          <w:t>https://www.rstudio.com/products/rstudio/download/</w:t>
         </w:r>
       </w:hyperlink>
     </w:p>
@@ -768,39 +810,59 @@
     </w:p>
     <w:p>
       <w:r>
-        <w:t xml:space="preserve">Instala RTools, para cargar librerías desde código fuente: </w:t>
+        <w:t xml:space="preserve">Instala </w:t>
+      </w:r>
+      <w:proofErr w:type="spellStart"/>
+      <w:r>
+        <w:t>RTools</w:t>
+      </w:r>
+      <w:proofErr w:type="spellEnd"/>
+      <w:r>
+        <w:t xml:space="preserve">, para cargar librerías desde código fuente: </w:t>
       </w:r>
       <w:hyperlink r:id="rId9" w:history="1">
         <w:r>
           <w:rPr>
             <w:rStyle w:val="Hipervnculo"/>
           </w:rPr>
-          <w:t>https://cran.rstudio.com/bin/windows/Rtool</w:t>
-        </w:r>
-        <w:r>
-          <w:rPr>
-            <w:rStyle w:val="Hipervnculo"/>
-          </w:rPr>
-          <w:t>s</w:t>
-        </w:r>
-        <w:r>
-          <w:rPr>
-            <w:rStyle w:val="Hipervnculo"/>
-          </w:rPr>
-          <w:t>/rtools42/rtools.html</w:t>
+          <w:t>https://cran.rstudio.com/bin/windows/Rtools/rtools42/rtools.html</w:t>
         </w:r>
       </w:hyperlink>
     </w:p>
     <w:p/>
     <w:p>
       <w:r>
-        <w:t xml:space="preserve">Abre ahora RStudio, vamos a ejecutar un programa en lenguaje R. El programa que vamos a ejecutar necesita la librería sets de R. </w:t>
+        <w:t xml:space="preserve">Abre ahora </w:t>
+      </w:r>
+      <w:proofErr w:type="spellStart"/>
+      <w:r>
+        <w:t>RStudio</w:t>
+      </w:r>
+      <w:proofErr w:type="spellEnd"/>
+      <w:r>
+        <w:t xml:space="preserve">, vamos a ejecutar un programa en lenguaje R. El programa que vamos a ejecutar necesita la librería sets de R. </w:t>
       </w:r>
     </w:p>
     <w:p/>
     <w:p>
       <w:r>
-        <w:t>Ahora instala la librería sets desde la opción Tools -&gt; Install Packages:</w:t>
+        <w:t xml:space="preserve">Ahora instala la librería sets desde la opción Tools -&gt; </w:t>
+      </w:r>
+      <w:proofErr w:type="spellStart"/>
+      <w:r>
+        <w:t>Install</w:t>
+      </w:r>
+      <w:proofErr w:type="spellEnd"/>
+      <w:r>
+        <w:t xml:space="preserve"> </w:t>
+      </w:r>
+      <w:proofErr w:type="spellStart"/>
+      <w:r>
+        <w:t>Packages</w:t>
+      </w:r>
+      <w:proofErr w:type="spellEnd"/>
+      <w:r>
+        <w:t>:</w:t>
       </w:r>
     </w:p>
     <w:p/>
@@ -814,9 +876,9 @@
           <w:noProof/>
         </w:rPr>
         <w:drawing>
-          <wp:inline distT="0" distB="0" distL="0" distR="0" wp14:anchorId="5B480CB5" wp14:editId="035EA2E9">
-            <wp:extent cx="2446020" cy="1791181"/>
-            <wp:effectExtent l="0" t="0" r="0" b="0"/>
+          <wp:inline distT="0" distB="0" distL="0" distR="0" wp14:anchorId="5B480CB5" wp14:editId="30E70E5D">
+            <wp:extent cx="2226842" cy="1630680"/>
+            <wp:effectExtent l="0" t="0" r="2540" b="7620"/>
             <wp:docPr id="3" name="Picture 4" descr="Graphical user interface, text, application, email&#10;&#10;Description automatically generated"/>
             <wp:cNvGraphicFramePr>
               <a:graphicFrameLocks xmlns:a="http://schemas.openxmlformats.org/drawingml/2006/main" noChangeAspect="1"/>
@@ -837,7 +899,7 @@
                   <pic:spPr bwMode="auto">
                     <a:xfrm>
                       <a:off x="0" y="0"/>
-                      <a:ext cx="2456937" cy="1799175"/>
+                      <a:ext cx="2238242" cy="1639028"/>
                     </a:xfrm>
                     <a:prstGeom prst="rect">
                       <a:avLst/>
@@ -862,7 +924,6 @@
         <w:jc w:val="left"/>
       </w:pPr>
       <w:r>
-        <w:lastRenderedPageBreak/>
         <w:t>Responde a las siguientes preguntas basándote en las secciones 6 y 7 de la UT1:</w:t>
       </w:r>
     </w:p>
@@ -900,31 +961,55 @@
         <w:rPr>
           <w:color w:val="000000" w:themeColor="text1"/>
         </w:rPr>
-        <w:t>C</w:t>
+        <w:t>Capacidad de crear visualizaciones de datos claras y su</w:t>
       </w:r>
       <w:r>
         <w:rPr>
           <w:color w:val="000000" w:themeColor="text1"/>
         </w:rPr>
-        <w:t>apacidad de crear visualizaciones de datos claras y su</w:t>
+        <w:t xml:space="preserve"> </w:t>
       </w:r>
       <w:r>
         <w:rPr>
           <w:color w:val="000000" w:themeColor="text1"/>
         </w:rPr>
+        <w:t>sintaxis amigable, haciendo que el código sea fácil de leer</w:t>
+      </w:r>
+      <w:r>
+        <w:rPr>
+          <w:color w:val="000000" w:themeColor="text1"/>
+        </w:rPr>
+        <w:t xml:space="preserve">. </w:t>
+      </w:r>
+      <w:r>
+        <w:rPr>
+          <w:color w:val="000000" w:themeColor="text1"/>
+        </w:rPr>
+        <w:t>Amplio abanico de herramientas estadísticas.</w:t>
+      </w:r>
+      <w:r>
+        <w:rPr>
+          <w:color w:val="000000" w:themeColor="text1"/>
+        </w:rPr>
         <w:t xml:space="preserve"> </w:t>
       </w:r>
       <w:r>
         <w:rPr>
           <w:color w:val="000000" w:themeColor="text1"/>
         </w:rPr>
-        <w:t>sintaxis amigable, haciendo que el código sea fácil de leer</w:t>
+        <w:t>Compatibilidad con otros lenguajes de programación.</w:t>
       </w:r>
       <w:r>
         <w:rPr>
           <w:color w:val="000000" w:themeColor="text1"/>
         </w:rPr>
-        <w:t xml:space="preserve">. </w:t>
+        <w:t xml:space="preserve"> </w:t>
+      </w:r>
+      <w:r>
+        <w:rPr>
+          <w:color w:val="000000" w:themeColor="text1"/>
+        </w:rPr>
+        <w:t>Procesa matrices y vectores sin aplicar bucles.</w:t>
       </w:r>
     </w:p>
     <w:p>
@@ -966,13 +1051,25 @@
         <w:rPr>
           <w:color w:val="000000" w:themeColor="text1"/>
         </w:rPr>
-        <w:t>Se usa en el análisis de datos y en el aprendizaje automático.</w:t>
+        <w:t>Se usa en el análisis de datos y en el aprendizaje automático. También lo utilizan los matemáticos</w:t>
       </w:r>
       <w:r>
         <w:rPr>
           <w:color w:val="000000" w:themeColor="text1"/>
         </w:rPr>
-        <w:t xml:space="preserve"> También lo utilizan los matemáticos.</w:t>
+        <w:t xml:space="preserve"> y </w:t>
+      </w:r>
+      <w:r>
+        <w:rPr>
+          <w:color w:val="000000" w:themeColor="text1"/>
+        </w:rPr>
+        <w:t>en el área del cálculo numérico</w:t>
+      </w:r>
+      <w:r>
+        <w:rPr>
+          <w:color w:val="000000" w:themeColor="text1"/>
+        </w:rPr>
+        <w:t>.</w:t>
       </w:r>
     </w:p>
     <w:p>
@@ -1112,6 +1209,9 @@
       </w:pPr>
     </w:p>
     <w:p>
+      <w:pPr>
+        <w:ind w:firstLine="0"/>
+      </w:pPr>
       <w:r>
         <w:rPr>
           <w:noProof/>
@@ -1120,7 +1220,7 @@
         <mc:AlternateContent>
           <mc:Choice Requires="wps">
             <w:drawing>
-              <wp:anchor distT="0" distB="0" distL="114300" distR="114300" simplePos="0" relativeHeight="251660288" behindDoc="0" locked="0" layoutInCell="1" allowOverlap="1" wp14:anchorId="3A59BF61" wp14:editId="143E6C80">
+              <wp:anchor distT="0" distB="0" distL="114300" distR="114300" simplePos="0" relativeHeight="251660288" behindDoc="0" locked="0" layoutInCell="1" allowOverlap="1" wp14:anchorId="3A59BF61" wp14:editId="0A2F4270">
                 <wp:simplePos x="0" y="0"/>
                 <wp:positionH relativeFrom="column">
                   <wp:posOffset>3432416</wp:posOffset>
@@ -1178,7 +1278,7 @@
           </mc:Choice>
           <mc:Fallback>
             <w:pict>
-              <v:shapetype w14:anchorId="343C8478" id="_x0000_t32" coordsize="21600,21600" o:spt="32" o:oned="t" path="m,l21600,21600e" filled="f">
+              <v:shapetype w14:anchorId="58F60D4B" id="_x0000_t32" coordsize="21600,21600" o:spt="32" o:oned="t" path="m,l21600,21600e" filled="f">
                 <v:path arrowok="t" fillok="f" o:connecttype="none"/>
                 <o:lock v:ext="edit" shapetype="t"/>
               </v:shapetype>
@@ -1195,7 +1295,7 @@
           <w:color w:val="FF0000"/>
         </w:rPr>
         <w:drawing>
-          <wp:anchor distT="0" distB="0" distL="114300" distR="114300" simplePos="0" relativeHeight="251659264" behindDoc="0" locked="0" layoutInCell="1" allowOverlap="1" wp14:anchorId="1800C102" wp14:editId="6FF93853">
+          <wp:anchor distT="0" distB="0" distL="114300" distR="114300" simplePos="0" relativeHeight="251659264" behindDoc="0" locked="0" layoutInCell="1" allowOverlap="1" wp14:anchorId="1800C102" wp14:editId="7CE4990E">
             <wp:simplePos x="0" y="0"/>
             <wp:positionH relativeFrom="column">
               <wp:posOffset>3695795</wp:posOffset>
@@ -1245,7 +1345,15 @@
         </w:drawing>
       </w:r>
       <w:r>
-        <w:t>El fichero Fuzzy_PhyReUp.R de la carpeta S03_R_Sample contiene el código con el ejemplo del sistema de lógica difusa, ejecútalo y contesta a las siguientes preguntas:</w:t>
+        <w:t xml:space="preserve">El fichero </w:t>
+      </w:r>
+      <w:proofErr w:type="spellStart"/>
+      <w:r>
+        <w:t>Fuzzy_PhyReUp.R</w:t>
+      </w:r>
+      <w:proofErr w:type="spellEnd"/>
+      <w:r>
+        <w:t xml:space="preserve"> de la carpeta S03_R_Sample contiene el código con el ejemplo del sistema de lógica difusa, ejecútalo y contesta a las siguientes preguntas:</w:t>
       </w:r>
     </w:p>
     <w:p/>
@@ -1274,7 +1382,7 @@
       <w:pPr>
         <w:ind w:left="1416" w:firstLine="1"/>
         <w:rPr>
-          <w:color w:val="FF0000"/>
+          <w:color w:val="000000" w:themeColor="text1"/>
         </w:rPr>
       </w:pPr>
       <w:r>
@@ -1297,6 +1405,101 @@
       </w:r>
     </w:p>
     <w:p>
+      <w:pPr>
+        <w:ind w:left="1416" w:firstLine="1"/>
+        <w:rPr>
+          <w:color w:val="000000" w:themeColor="text1"/>
+        </w:rPr>
+      </w:pPr>
+      <w:r>
+        <w:rPr>
+          <w:color w:val="000000" w:themeColor="text1"/>
+        </w:rPr>
+        <w:t>Permite trabajar con grados de pertenencia o verdad en lugar de valores binarios. Se usa para calcular la idoneidad</w:t>
+      </w:r>
+      <w:r>
+        <w:rPr>
+          <w:color w:val="000000" w:themeColor="text1"/>
+        </w:rPr>
+        <w:t xml:space="preserve"> de un paciente usando tres variables. </w:t>
+      </w:r>
+    </w:p>
+    <w:p>
+      <w:pPr>
+        <w:ind w:left="1416" w:firstLine="1"/>
+        <w:rPr>
+          <w:color w:val="000000" w:themeColor="text1"/>
+        </w:rPr>
+      </w:pPr>
+    </w:p>
+    <w:p>
+      <w:pPr>
+        <w:ind w:left="1416" w:firstLine="1"/>
+        <w:rPr>
+          <w:color w:val="000000" w:themeColor="text1"/>
+        </w:rPr>
+      </w:pPr>
+    </w:p>
+    <w:p>
+      <w:pPr>
+        <w:ind w:left="1416" w:firstLine="1"/>
+        <w:rPr>
+          <w:color w:val="000000" w:themeColor="text1"/>
+        </w:rPr>
+      </w:pPr>
+    </w:p>
+    <w:p>
+      <w:pPr>
+        <w:ind w:left="1416" w:firstLine="1"/>
+        <w:rPr>
+          <w:color w:val="000000" w:themeColor="text1"/>
+        </w:rPr>
+      </w:pPr>
+    </w:p>
+    <w:p>
+      <w:pPr>
+        <w:ind w:left="1416" w:firstLine="1"/>
+        <w:rPr>
+          <w:color w:val="000000" w:themeColor="text1"/>
+        </w:rPr>
+      </w:pPr>
+    </w:p>
+    <w:p>
+      <w:pPr>
+        <w:ind w:left="1416" w:firstLine="1"/>
+        <w:rPr>
+          <w:color w:val="000000" w:themeColor="text1"/>
+        </w:rPr>
+      </w:pPr>
+    </w:p>
+    <w:p>
+      <w:pPr>
+        <w:ind w:left="1416" w:firstLine="1"/>
+        <w:rPr>
+          <w:color w:val="000000" w:themeColor="text1"/>
+        </w:rPr>
+      </w:pPr>
+    </w:p>
+    <w:p>
+      <w:pPr>
+        <w:ind w:left="1416" w:firstLine="1"/>
+        <w:rPr>
+          <w:color w:val="000000" w:themeColor="text1"/>
+        </w:rPr>
+      </w:pPr>
+    </w:p>
+    <w:p>
+      <w:pPr>
+        <w:ind w:left="1416" w:firstLine="1"/>
+        <w:rPr>
+          <w:color w:val="FF0000"/>
+        </w:rPr>
+      </w:pPr>
+    </w:p>
+    <w:p>
+      <w:pPr>
+        <w:ind w:left="708" w:firstLine="1"/>
+      </w:pPr>
       <w:r>
         <w:rPr>
           <w:b/>
@@ -1314,7 +1517,15 @@
         <w:t xml:space="preserve"> </w:t>
       </w:r>
       <w:r>
-        <w:t>(Puedes hacerlo desde el panel “Plots”)</w:t>
+        <w:t>(Puedes hacerlo desde el panel “</w:t>
+      </w:r>
+      <w:proofErr w:type="spellStart"/>
+      <w:r>
+        <w:t>Plots</w:t>
+      </w:r>
+      <w:proofErr w:type="spellEnd"/>
+      <w:r>
+        <w:t>”)</w:t>
       </w:r>
     </w:p>
     <w:p>
@@ -1323,23 +1534,31 @@
           <w:color w:val="FF0000"/>
         </w:rPr>
       </w:pPr>
+    </w:p>
+    <w:p>
+      <w:pPr>
+        <w:rPr>
+          <w:color w:val="FF0000"/>
+        </w:rPr>
+      </w:pPr>
       <w:r>
         <w:rPr>
           <w:noProof/>
+          <w:color w:val="FF0000"/>
         </w:rPr>
         <w:drawing>
-          <wp:anchor distT="0" distB="0" distL="114300" distR="114300" simplePos="0" relativeHeight="251663360" behindDoc="1" locked="0" layoutInCell="1" allowOverlap="1" wp14:anchorId="6A610180" wp14:editId="37CDE66B">
+          <wp:anchor distT="0" distB="0" distL="114300" distR="114300" simplePos="0" relativeHeight="251661312" behindDoc="1" locked="0" layoutInCell="1" allowOverlap="1" wp14:anchorId="74DCCC1E" wp14:editId="640913AE">
             <wp:simplePos x="0" y="0"/>
             <wp:positionH relativeFrom="column">
-              <wp:posOffset>-99060</wp:posOffset>
+              <wp:posOffset>986790</wp:posOffset>
             </wp:positionH>
             <wp:positionV relativeFrom="paragraph">
-              <wp:posOffset>182245</wp:posOffset>
+              <wp:posOffset>12065</wp:posOffset>
             </wp:positionV>
-            <wp:extent cx="2190750" cy="2263140"/>
-            <wp:effectExtent l="0" t="0" r="0" b="3810"/>
+            <wp:extent cx="4377055" cy="2635885"/>
+            <wp:effectExtent l="0" t="0" r="4445" b="0"/>
             <wp:wrapNone/>
-            <wp:docPr id="7" name="Picture 9" descr="Chart, histogram&#10;&#10;Description automatically generated"/>
+            <wp:docPr id="243189024" name="Imagen 2"/>
             <wp:cNvGraphicFramePr>
               <a:graphicFrameLocks xmlns:a="http://schemas.openxmlformats.org/drawingml/2006/main" noChangeAspect="1"/>
             </wp:cNvGraphicFramePr>
@@ -1347,9 +1566,9 @@
               <a:graphicData uri="http://schemas.openxmlformats.org/drawingml/2006/picture">
                 <pic:pic xmlns:pic="http://schemas.openxmlformats.org/drawingml/2006/picture">
                   <pic:nvPicPr>
-                    <pic:cNvPr id="9" name="Picture 9" descr="Chart, histogram&#10;&#10;Description automatically generated"/>
+                    <pic:cNvPr id="0" name="Picture 1"/>
                     <pic:cNvPicPr>
-                      <a:picLocks noChangeAspect="1"/>
+                      <a:picLocks noChangeAspect="1" noChangeArrowheads="1"/>
                     </pic:cNvPicPr>
                   </pic:nvPicPr>
                   <pic:blipFill>
@@ -1360,16 +1579,23 @@
                         </a:ext>
                       </a:extLst>
                     </a:blip>
-                    <a:stretch/>
+                    <a:srcRect/>
+                    <a:stretch>
+                      <a:fillRect/>
+                    </a:stretch>
                   </pic:blipFill>
                   <pic:spPr bwMode="auto">
                     <a:xfrm>
                       <a:off x="0" y="0"/>
-                      <a:ext cx="2190750" cy="2263140"/>
+                      <a:ext cx="4377055" cy="2635885"/>
                     </a:xfrm>
                     <a:prstGeom prst="rect">
                       <a:avLst/>
                     </a:prstGeom>
+                    <a:noFill/>
+                    <a:ln>
+                      <a:noFill/>
+                    </a:ln>
                   </pic:spPr>
                 </pic:pic>
               </a:graphicData>
@@ -1390,24 +1616,93 @@
           <w:color w:val="FF0000"/>
         </w:rPr>
       </w:pPr>
+    </w:p>
+    <w:p>
+      <w:pPr>
+        <w:rPr>
+          <w:color w:val="FF0000"/>
+        </w:rPr>
+      </w:pPr>
+    </w:p>
+    <w:p>
+      <w:pPr>
+        <w:rPr>
+          <w:rFonts w:ascii="NimbusRomanRegular" w:hAnsi="NimbusRomanRegular" w:cs="NimbusRomanRegular"/>
+          <w:sz w:val="20"/>
+          <w:szCs w:val="20"/>
+        </w:rPr>
+      </w:pPr>
+    </w:p>
+    <w:p>
+      <w:pPr>
+        <w:rPr>
+          <w:rFonts w:ascii="NimbusRomanRegular" w:hAnsi="NimbusRomanRegular" w:cs="NimbusRomanRegular"/>
+          <w:sz w:val="20"/>
+          <w:szCs w:val="20"/>
+        </w:rPr>
+      </w:pPr>
+    </w:p>
+    <w:p>
+      <w:pPr>
+        <w:rPr>
+          <w:rFonts w:ascii="NimbusRomanRegular" w:hAnsi="NimbusRomanRegular" w:cs="NimbusRomanRegular"/>
+          <w:sz w:val="20"/>
+          <w:szCs w:val="20"/>
+        </w:rPr>
+      </w:pPr>
+    </w:p>
+    <w:p>
+      <w:pPr>
+        <w:rPr>
+          <w:rFonts w:ascii="NimbusRomanRegular" w:hAnsi="NimbusRomanRegular" w:cs="NimbusRomanRegular"/>
+          <w:sz w:val="20"/>
+          <w:szCs w:val="20"/>
+        </w:rPr>
+      </w:pPr>
+    </w:p>
+    <w:p>
+      <w:pPr>
+        <w:rPr>
+          <w:rFonts w:ascii="NimbusRomanRegular" w:hAnsi="NimbusRomanRegular" w:cs="NimbusRomanRegular"/>
+          <w:sz w:val="20"/>
+          <w:szCs w:val="20"/>
+        </w:rPr>
+      </w:pPr>
+    </w:p>
+    <w:p>
+      <w:pPr>
+        <w:rPr>
+          <w:rFonts w:ascii="NimbusRomanRegular" w:hAnsi="NimbusRomanRegular" w:cs="NimbusRomanRegular"/>
+          <w:sz w:val="20"/>
+          <w:szCs w:val="20"/>
+        </w:rPr>
+      </w:pPr>
+    </w:p>
+    <w:p/>
+    <w:p/>
+    <w:p/>
+    <w:p/>
+    <w:p/>
+    <w:p/>
+    <w:p/>
+    <w:p>
       <w:r>
         <w:rPr>
           <w:noProof/>
-          <w:color w:val="FF0000"/>
         </w:rPr>
         <w:drawing>
-          <wp:anchor distT="0" distB="0" distL="114300" distR="114300" simplePos="0" relativeHeight="251661312" behindDoc="1" locked="0" layoutInCell="1" allowOverlap="1" wp14:anchorId="74DCCC1E" wp14:editId="3B508D3A">
+          <wp:anchor distT="0" distB="0" distL="114300" distR="114300" simplePos="0" relativeHeight="251665408" behindDoc="1" locked="0" layoutInCell="1" allowOverlap="1" wp14:anchorId="77E936DE" wp14:editId="477D05C1">
             <wp:simplePos x="0" y="0"/>
-            <wp:positionH relativeFrom="column">
-              <wp:posOffset>453390</wp:posOffset>
+            <wp:positionH relativeFrom="margin">
+              <wp:posOffset>3244610</wp:posOffset>
             </wp:positionH>
             <wp:positionV relativeFrom="paragraph">
-              <wp:posOffset>-7153275</wp:posOffset>
+              <wp:posOffset>135255</wp:posOffset>
             </wp:positionV>
-            <wp:extent cx="6111240" cy="3680460"/>
-            <wp:effectExtent l="0" t="0" r="3810" b="0"/>
+            <wp:extent cx="3115550" cy="1876425"/>
+            <wp:effectExtent l="0" t="0" r="8890" b="0"/>
             <wp:wrapNone/>
-            <wp:docPr id="243189024" name="Imagen 2"/>
+            <wp:docPr id="1727720226" name="Imagen 4"/>
             <wp:cNvGraphicFramePr>
               <a:graphicFrameLocks xmlns:a="http://schemas.openxmlformats.org/drawingml/2006/main" noChangeAspect="1"/>
             </wp:cNvGraphicFramePr>
@@ -1415,7 +1710,7 @@
               <a:graphicData uri="http://schemas.openxmlformats.org/drawingml/2006/picture">
                 <pic:pic xmlns:pic="http://schemas.openxmlformats.org/drawingml/2006/picture">
                   <pic:nvPicPr>
-                    <pic:cNvPr id="0" name="Picture 1"/>
+                    <pic:cNvPr id="0" name="Picture 3"/>
                     <pic:cNvPicPr>
                       <a:picLocks noChangeAspect="1" noChangeArrowheads="1"/>
                     </pic:cNvPicPr>
@@ -1436,7 +1731,7 @@
                   <pic:spPr bwMode="auto">
                     <a:xfrm>
                       <a:off x="0" y="0"/>
-                      <a:ext cx="6111240" cy="3680460"/>
+                      <a:ext cx="3117112" cy="1877366"/>
                     </a:xfrm>
                     <a:prstGeom prst="rect">
                       <a:avLst/>
@@ -1458,20 +1753,6 @@
           </wp:anchor>
         </w:drawing>
       </w:r>
-    </w:p>
-    <w:p>
-      <w:pPr>
-        <w:rPr>
-          <w:color w:val="FF0000"/>
-        </w:rPr>
-      </w:pPr>
-    </w:p>
-    <w:p>
-      <w:pPr>
-        <w:rPr>
-          <w:color w:val="FF0000"/>
-        </w:rPr>
-      </w:pPr>
       <w:r>
         <w:rPr>
           <w:rFonts w:ascii="NimbusRomanRegular" w:hAnsi="NimbusRomanRegular" w:cs="NimbusRomanRegular"/>
@@ -1480,15 +1761,15 @@
           <w:szCs w:val="20"/>
         </w:rPr>
         <w:drawing>
-          <wp:anchor distT="0" distB="0" distL="114300" distR="114300" simplePos="0" relativeHeight="251664384" behindDoc="1" locked="0" layoutInCell="1" allowOverlap="1" wp14:anchorId="29134061" wp14:editId="46272CD3">
+          <wp:anchor distT="0" distB="0" distL="114300" distR="114300" simplePos="0" relativeHeight="251664384" behindDoc="1" locked="0" layoutInCell="1" allowOverlap="1" wp14:anchorId="29134061" wp14:editId="5137AA29">
             <wp:simplePos x="0" y="0"/>
-            <wp:positionH relativeFrom="column">
-              <wp:posOffset>2449830</wp:posOffset>
+            <wp:positionH relativeFrom="margin">
+              <wp:align>left</wp:align>
             </wp:positionH>
             <wp:positionV relativeFrom="paragraph">
-              <wp:posOffset>50800</wp:posOffset>
+              <wp:posOffset>126365</wp:posOffset>
             </wp:positionV>
-            <wp:extent cx="3106420" cy="1870824"/>
+            <wp:extent cx="3106420" cy="1870710"/>
             <wp:effectExtent l="0" t="0" r="0" b="0"/>
             <wp:wrapNone/>
             <wp:docPr id="609470937" name="Imagen 3"/>
@@ -1520,7 +1801,7 @@
                   <pic:spPr bwMode="auto">
                     <a:xfrm>
                       <a:off x="0" y="0"/>
-                      <a:ext cx="3106420" cy="1870824"/>
+                      <a:ext cx="3106420" cy="1870710"/>
                     </a:xfrm>
                     <a:prstGeom prst="rect">
                       <a:avLst/>
@@ -1543,129 +1824,157 @@
         </w:drawing>
       </w:r>
     </w:p>
+    <w:p/>
+    <w:p/>
+    <w:p/>
+    <w:p/>
+    <w:p/>
+    <w:p/>
+    <w:p/>
+    <w:p/>
+    <w:p/>
+    <w:p/>
+    <w:p/>
     <w:p>
       <w:pPr>
-        <w:rPr>
-          <w:rFonts w:ascii="NimbusRomanRegular" w:hAnsi="NimbusRomanRegular" w:cs="NimbusRomanRegular"/>
-          <w:sz w:val="20"/>
-          <w:szCs w:val="20"/>
-        </w:rPr>
-      </w:pPr>
-    </w:p>
-    <w:p>
-      <w:pPr>
-        <w:rPr>
-          <w:rFonts w:ascii="NimbusRomanRegular" w:hAnsi="NimbusRomanRegular" w:cs="NimbusRomanRegular"/>
-          <w:sz w:val="20"/>
-          <w:szCs w:val="20"/>
-        </w:rPr>
-      </w:pPr>
-    </w:p>
-    <w:p>
-      <w:pPr>
-        <w:rPr>
-          <w:rFonts w:ascii="NimbusRomanRegular" w:hAnsi="NimbusRomanRegular" w:cs="NimbusRomanRegular"/>
-          <w:sz w:val="20"/>
-          <w:szCs w:val="20"/>
-        </w:rPr>
-      </w:pPr>
-    </w:p>
-    <w:p>
-      <w:pPr>
-        <w:rPr>
-          <w:rFonts w:ascii="NimbusRomanRegular" w:hAnsi="NimbusRomanRegular" w:cs="NimbusRomanRegular"/>
-          <w:sz w:val="20"/>
-          <w:szCs w:val="20"/>
-        </w:rPr>
-      </w:pPr>
-    </w:p>
-    <w:p>
-      <w:pPr>
-        <w:rPr>
-          <w:rFonts w:ascii="NimbusRomanRegular" w:hAnsi="NimbusRomanRegular" w:cs="NimbusRomanRegular"/>
-          <w:sz w:val="20"/>
-          <w:szCs w:val="20"/>
-        </w:rPr>
-      </w:pPr>
-    </w:p>
-    <w:p>
-      <w:pPr>
-        <w:rPr>
-          <w:rFonts w:ascii="NimbusRomanRegular" w:hAnsi="NimbusRomanRegular" w:cs="NimbusRomanRegular"/>
-          <w:sz w:val="20"/>
-          <w:szCs w:val="20"/>
-        </w:rPr>
+        <w:ind w:firstLine="0"/>
       </w:pPr>
     </w:p>
     <w:p/>
     <w:p>
-      <w:r>
-        <w:rPr>
-          <w:noProof/>
-        </w:rPr>
-        <w:lastRenderedPageBreak/>
-        <w:drawing>
-          <wp:anchor distT="0" distB="0" distL="114300" distR="114300" simplePos="0" relativeHeight="251665408" behindDoc="1" locked="0" layoutInCell="1" allowOverlap="1" wp14:anchorId="77E936DE" wp14:editId="5C504CA0">
-            <wp:simplePos x="0" y="0"/>
-            <wp:positionH relativeFrom="column">
-              <wp:posOffset>110490</wp:posOffset>
-            </wp:positionH>
-            <wp:positionV relativeFrom="paragraph">
-              <wp:posOffset>3810</wp:posOffset>
-            </wp:positionV>
-            <wp:extent cx="3078480" cy="1853997"/>
-            <wp:effectExtent l="0" t="0" r="7620" b="0"/>
-            <wp:wrapNone/>
-            <wp:docPr id="1727720226" name="Imagen 4"/>
-            <wp:cNvGraphicFramePr>
-              <a:graphicFrameLocks xmlns:a="http://schemas.openxmlformats.org/drawingml/2006/main" noChangeAspect="1"/>
-            </wp:cNvGraphicFramePr>
-            <a:graphic xmlns:a="http://schemas.openxmlformats.org/drawingml/2006/main">
-              <a:graphicData uri="http://schemas.openxmlformats.org/drawingml/2006/picture">
-                <pic:pic xmlns:pic="http://schemas.openxmlformats.org/drawingml/2006/picture">
-                  <pic:nvPicPr>
-                    <pic:cNvPr id="0" name="Picture 3"/>
-                    <pic:cNvPicPr>
-                      <a:picLocks noChangeAspect="1" noChangeArrowheads="1"/>
-                    </pic:cNvPicPr>
-                  </pic:nvPicPr>
-                  <pic:blipFill>
-                    <a:blip r:embed="rId15">
-                      <a:extLst>
-                        <a:ext uri="{28A0092B-C50C-407E-A947-70E740481C1C}">
-                          <a14:useLocalDpi xmlns:a14="http://schemas.microsoft.com/office/drawing/2010/main" val="0"/>
-                        </a:ext>
-                      </a:extLst>
-                    </a:blip>
-                    <a:srcRect/>
-                    <a:stretch>
-                      <a:fillRect/>
-                    </a:stretch>
-                  </pic:blipFill>
-                  <pic:spPr bwMode="auto">
-                    <a:xfrm>
-                      <a:off x="0" y="0"/>
-                      <a:ext cx="3078480" cy="1853997"/>
-                    </a:xfrm>
-                    <a:prstGeom prst="rect">
-                      <a:avLst/>
-                    </a:prstGeom>
-                    <a:noFill/>
-                    <a:ln>
-                      <a:noFill/>
-                    </a:ln>
-                  </pic:spPr>
-                </pic:pic>
-              </a:graphicData>
-            </a:graphic>
-            <wp14:sizeRelH relativeFrom="page">
-              <wp14:pctWidth>0</wp14:pctWidth>
-            </wp14:sizeRelH>
-            <wp14:sizeRelV relativeFrom="page">
-              <wp14:pctHeight>0</wp14:pctHeight>
-            </wp14:sizeRelV>
-          </wp:anchor>
-        </w:drawing>
+      <w:pPr>
+        <w:ind w:left="708" w:firstLine="1"/>
+      </w:pPr>
+      <w:r>
+        <w:t>Teniendo en cuenta que en las particiones difusas las siglas VL (</w:t>
+      </w:r>
+      <w:proofErr w:type="spellStart"/>
+      <w:r>
+        <w:rPr>
+          <w:rFonts w:ascii="NimbusRomanItalic" w:hAnsi="NimbusRomanItalic" w:cs="NimbusRomanItalic"/>
+          <w:i/>
+          <w:iCs/>
+        </w:rPr>
+        <w:t>very</w:t>
+      </w:r>
+      <w:proofErr w:type="spellEnd"/>
+      <w:r>
+        <w:rPr>
+          <w:rFonts w:ascii="NimbusRomanItalic" w:hAnsi="NimbusRomanItalic" w:cs="NimbusRomanItalic"/>
+          <w:i/>
+          <w:iCs/>
+        </w:rPr>
+        <w:t xml:space="preserve"> </w:t>
+      </w:r>
+      <w:proofErr w:type="spellStart"/>
+      <w:r>
+        <w:rPr>
+          <w:rFonts w:ascii="NimbusRomanItalic" w:hAnsi="NimbusRomanItalic" w:cs="NimbusRomanItalic"/>
+          <w:i/>
+          <w:iCs/>
+        </w:rPr>
+        <w:t>low</w:t>
+      </w:r>
+      <w:proofErr w:type="spellEnd"/>
+      <w:r>
+        <w:t>), L (</w:t>
+      </w:r>
+      <w:proofErr w:type="spellStart"/>
+      <w:r>
+        <w:rPr>
+          <w:rFonts w:ascii="NimbusRomanItalic" w:hAnsi="NimbusRomanItalic" w:cs="NimbusRomanItalic"/>
+          <w:i/>
+          <w:iCs/>
+        </w:rPr>
+        <w:t>low</w:t>
+      </w:r>
+      <w:proofErr w:type="spellEnd"/>
+      <w:r>
+        <w:t>), M (</w:t>
+      </w:r>
+      <w:proofErr w:type="spellStart"/>
+      <w:r>
+        <w:rPr>
+          <w:rFonts w:ascii="NimbusRomanItalic" w:hAnsi="NimbusRomanItalic" w:cs="NimbusRomanItalic"/>
+          <w:i/>
+          <w:iCs/>
+        </w:rPr>
+        <w:t>medium</w:t>
+      </w:r>
+      <w:proofErr w:type="spellEnd"/>
+      <w:r>
+        <w:t>), H (</w:t>
+      </w:r>
+      <w:proofErr w:type="spellStart"/>
+      <w:r>
+        <w:rPr>
+          <w:rFonts w:ascii="NimbusRomanItalic" w:hAnsi="NimbusRomanItalic" w:cs="NimbusRomanItalic"/>
+          <w:i/>
+          <w:iCs/>
+        </w:rPr>
+        <w:t>high</w:t>
+      </w:r>
+      <w:proofErr w:type="spellEnd"/>
+      <w:r>
+        <w:t>) y VH (</w:t>
+      </w:r>
+      <w:proofErr w:type="spellStart"/>
+      <w:r>
+        <w:rPr>
+          <w:rFonts w:ascii="NimbusRomanItalic" w:hAnsi="NimbusRomanItalic" w:cs="NimbusRomanItalic"/>
+          <w:i/>
+          <w:iCs/>
+        </w:rPr>
+        <w:t>very</w:t>
+      </w:r>
+      <w:proofErr w:type="spellEnd"/>
+      <w:r>
+        <w:rPr>
+          <w:rFonts w:ascii="NimbusRomanItalic" w:hAnsi="NimbusRomanItalic" w:cs="NimbusRomanItalic"/>
+          <w:i/>
+          <w:iCs/>
+        </w:rPr>
+        <w:t xml:space="preserve"> </w:t>
+      </w:r>
+      <w:proofErr w:type="spellStart"/>
+      <w:r>
+        <w:rPr>
+          <w:rFonts w:ascii="NimbusRomanItalic" w:hAnsi="NimbusRomanItalic" w:cs="NimbusRomanItalic"/>
+          <w:i/>
+          <w:iCs/>
+        </w:rPr>
+        <w:t>high</w:t>
+      </w:r>
+      <w:proofErr w:type="spellEnd"/>
+      <w:r>
+        <w:t xml:space="preserve">) representan valores de salida “etiquetados” fíjate en los ejemplos de muestra que procesa el modelo creado y en los valores de la partición difusa </w:t>
+      </w:r>
+      <w:r>
+        <w:rPr>
+          <w:b/>
+          <w:bCs/>
+        </w:rPr>
+        <w:t>idoneidad</w:t>
+      </w:r>
+      <w:r>
+        <w:t xml:space="preserve"> “</w:t>
+      </w:r>
+      <w:proofErr w:type="spellStart"/>
+      <w:r>
+        <w:t>adequacy</w:t>
+      </w:r>
+      <w:proofErr w:type="spellEnd"/>
+      <w:r>
+        <w:t>”.</w:t>
+      </w:r>
+    </w:p>
+    <w:p/>
+    <w:p>
+      <w:pPr>
+        <w:ind w:left="708" w:firstLine="1"/>
+      </w:pPr>
+      <w:r>
+        <w:t>Si el resultado de la inferencia es de 0.07 para un paciente es “número de pasos 8, tiempo=30 y desviación 3,6”:</w:t>
       </w:r>
     </w:p>
     <w:p/>
@@ -1681,89 +1990,6 @@
     <w:p/>
     <w:p>
       <w:pPr>
-        <w:ind w:left="708" w:firstLine="1"/>
-      </w:pPr>
-      <w:r>
-        <w:t>Teniendo en cuenta que en las particiones difusas las siglas VL (</w:t>
-      </w:r>
-      <w:r>
-        <w:rPr>
-          <w:rFonts w:ascii="NimbusRomanItalic" w:hAnsi="NimbusRomanItalic" w:cs="NimbusRomanItalic"/>
-          <w:i/>
-          <w:iCs/>
-        </w:rPr>
-        <w:t>very low</w:t>
-      </w:r>
-      <w:r>
-        <w:t>), L (</w:t>
-      </w:r>
-      <w:r>
-        <w:rPr>
-          <w:rFonts w:ascii="NimbusRomanItalic" w:hAnsi="NimbusRomanItalic" w:cs="NimbusRomanItalic"/>
-          <w:i/>
-          <w:iCs/>
-        </w:rPr>
-        <w:t>low</w:t>
-      </w:r>
-      <w:r>
-        <w:t>), M (</w:t>
-      </w:r>
-      <w:r>
-        <w:rPr>
-          <w:rFonts w:ascii="NimbusRomanItalic" w:hAnsi="NimbusRomanItalic" w:cs="NimbusRomanItalic"/>
-          <w:i/>
-          <w:iCs/>
-        </w:rPr>
-        <w:t>medium</w:t>
-      </w:r>
-      <w:r>
-        <w:t>), H (</w:t>
-      </w:r>
-      <w:r>
-        <w:rPr>
-          <w:rFonts w:ascii="NimbusRomanItalic" w:hAnsi="NimbusRomanItalic" w:cs="NimbusRomanItalic"/>
-          <w:i/>
-          <w:iCs/>
-        </w:rPr>
-        <w:t>high</w:t>
-      </w:r>
-      <w:r>
-        <w:t>) y VH (</w:t>
-      </w:r>
-      <w:r>
-        <w:rPr>
-          <w:rFonts w:ascii="NimbusRomanItalic" w:hAnsi="NimbusRomanItalic" w:cs="NimbusRomanItalic"/>
-          <w:i/>
-          <w:iCs/>
-        </w:rPr>
-        <w:t>very high</w:t>
-      </w:r>
-      <w:r>
-        <w:t xml:space="preserve">) representan valores de salida “etiquetados” fíjate en los ejemplos de muestra que procesa el modelo creado y en los valores de la partición difusa </w:t>
-      </w:r>
-      <w:r>
-        <w:rPr>
-          <w:b/>
-          <w:bCs/>
-        </w:rPr>
-        <w:t>idoneidad</w:t>
-      </w:r>
-      <w:r>
-        <w:t xml:space="preserve"> “adequacy”.</w:t>
-      </w:r>
-    </w:p>
-    <w:p/>
-    <w:p>
-      <w:pPr>
-        <w:ind w:left="708" w:firstLine="1"/>
-      </w:pPr>
-      <w:r>
-        <w:t>Si el resultado de la inferencia es de 0.07 para un paciente es “número de pasos 8, tiempo=30 y desviación 3,6”:</w:t>
-      </w:r>
-    </w:p>
-    <w:p/>
-    <w:p>
-      <w:pPr>
         <w:rPr>
           <w:b/>
           <w:bCs/>
@@ -1805,7 +2031,23 @@
           <w:b/>
           <w:bCs/>
         </w:rPr>
-        <w:t>[Pista: Compara la gráfica resultante con la gráfica de la partición difusa “adequacy”]</w:t>
+        <w:t>[Pista: Compara la gráfica resultante con la gráfica de la partición difusa “</w:t>
+      </w:r>
+      <w:proofErr w:type="spellStart"/>
+      <w:r>
+        <w:rPr>
+          <w:b/>
+          <w:bCs/>
+        </w:rPr>
+        <w:t>adequacy</w:t>
+      </w:r>
+      <w:proofErr w:type="spellEnd"/>
+      <w:r>
+        <w:rPr>
+          <w:b/>
+          <w:bCs/>
+        </w:rPr>
+        <w:t>”]</w:t>
       </w:r>
     </w:p>
     <w:p/>
@@ -1815,7 +2057,7 @@
           <w:noProof/>
         </w:rPr>
         <w:drawing>
-          <wp:inline distT="0" distB="0" distL="0" distR="0" wp14:anchorId="46F2B6BF" wp14:editId="14BFBF77">
+          <wp:inline distT="0" distB="0" distL="0" distR="0" wp14:anchorId="46F2B6BF" wp14:editId="3894587D">
             <wp:extent cx="5400040" cy="565150"/>
             <wp:effectExtent l="0" t="0" r="0" b="6350"/>
             <wp:docPr id="6" name="Picture 10"/>
@@ -1832,7 +2074,7 @@
                     </pic:cNvPicPr>
                   </pic:nvPicPr>
                   <pic:blipFill>
-                    <a:blip r:embed="rId16"/>
+                    <a:blip r:embed="rId15"/>
                     <a:stretch/>
                   </pic:blipFill>
                   <pic:spPr bwMode="auto">
@@ -1851,13 +2093,135 @@
         </w:drawing>
       </w:r>
     </w:p>
+    <w:p>
+      <w:r>
+        <w:rPr>
+          <w:noProof/>
+        </w:rPr>
+        <w:drawing>
+          <wp:anchor distT="0" distB="0" distL="114300" distR="114300" simplePos="0" relativeHeight="251663360" behindDoc="1" locked="0" layoutInCell="1" allowOverlap="1" wp14:anchorId="6A610180" wp14:editId="46ECD59F">
+            <wp:simplePos x="0" y="0"/>
+            <wp:positionH relativeFrom="margin">
+              <wp:posOffset>461010</wp:posOffset>
+            </wp:positionH>
+            <wp:positionV relativeFrom="paragraph">
+              <wp:posOffset>6350</wp:posOffset>
+            </wp:positionV>
+            <wp:extent cx="2190750" cy="2263140"/>
+            <wp:effectExtent l="0" t="0" r="0" b="3810"/>
+            <wp:wrapNone/>
+            <wp:docPr id="7" name="Picture 9" descr="Chart, histogram&#10;&#10;Description automatically generated"/>
+            <wp:cNvGraphicFramePr>
+              <a:graphicFrameLocks xmlns:a="http://schemas.openxmlformats.org/drawingml/2006/main" noChangeAspect="1"/>
+            </wp:cNvGraphicFramePr>
+            <a:graphic xmlns:a="http://schemas.openxmlformats.org/drawingml/2006/main">
+              <a:graphicData uri="http://schemas.openxmlformats.org/drawingml/2006/picture">
+                <pic:pic xmlns:pic="http://schemas.openxmlformats.org/drawingml/2006/picture">
+                  <pic:nvPicPr>
+                    <pic:cNvPr id="9" name="Picture 9" descr="Chart, histogram&#10;&#10;Description automatically generated"/>
+                    <pic:cNvPicPr>
+                      <a:picLocks noChangeAspect="1"/>
+                    </pic:cNvPicPr>
+                  </pic:nvPicPr>
+                  <pic:blipFill>
+                    <a:blip r:embed="rId16">
+                      <a:extLst>
+                        <a:ext uri="{28A0092B-C50C-407E-A947-70E740481C1C}">
+                          <a14:useLocalDpi xmlns:a14="http://schemas.microsoft.com/office/drawing/2010/main" val="0"/>
+                        </a:ext>
+                      </a:extLst>
+                    </a:blip>
+                    <a:stretch/>
+                  </pic:blipFill>
+                  <pic:spPr bwMode="auto">
+                    <a:xfrm>
+                      <a:off x="0" y="0"/>
+                      <a:ext cx="2190750" cy="2263140"/>
+                    </a:xfrm>
+                    <a:prstGeom prst="rect">
+                      <a:avLst/>
+                    </a:prstGeom>
+                  </pic:spPr>
+                </pic:pic>
+              </a:graphicData>
+            </a:graphic>
+            <wp14:sizeRelH relativeFrom="page">
+              <wp14:pctWidth>0</wp14:pctWidth>
+            </wp14:sizeRelH>
+            <wp14:sizeRelV relativeFrom="page">
+              <wp14:pctHeight>0</wp14:pctHeight>
+            </wp14:sizeRelV>
+          </wp:anchor>
+        </w:drawing>
+      </w:r>
+    </w:p>
+    <w:p/>
+    <w:p/>
+    <w:p/>
+    <w:p/>
+    <w:p/>
+    <w:p/>
+    <w:p/>
+    <w:p/>
+    <w:p/>
+    <w:p/>
+    <w:p/>
+    <w:p/>
     <w:p/>
     <w:p>
       <w:pPr>
         <w:ind w:left="708" w:firstLine="1"/>
       </w:pPr>
       <w:r>
-        <w:t>Para terminar, examina y ejecuta el código de la carpeta S03_Rock_Paper_Scissors donde encontrarás 5 ficheros con código Python en una versión básica “basic”, una versión con control de errores “Error_control”, una con código más escalable “clean code” y dos con versiones muy básicas de acciones “inteligentes” (Weak) “Basic IA”y “More IA”.</w:t>
+        <w:t>Para terminar, examina y ejecuta el código de la carpeta S03_Rock_Paper_Scissors donde encontrarás 5 ficheros con código Python en una versión básica “</w:t>
+      </w:r>
+      <w:proofErr w:type="spellStart"/>
+      <w:r>
+        <w:t>basic</w:t>
+      </w:r>
+      <w:proofErr w:type="spellEnd"/>
+      <w:r>
+        <w:t>”, una versión con control de errores “</w:t>
+      </w:r>
+      <w:proofErr w:type="spellStart"/>
+      <w:r>
+        <w:t>Error_control</w:t>
+      </w:r>
+      <w:proofErr w:type="spellEnd"/>
+      <w:r>
+        <w:t>”, una con código más escalable “</w:t>
+      </w:r>
+      <w:proofErr w:type="spellStart"/>
+      <w:r>
+        <w:t>clean</w:t>
+      </w:r>
+      <w:proofErr w:type="spellEnd"/>
+      <w:r>
+        <w:t xml:space="preserve"> </w:t>
+      </w:r>
+      <w:proofErr w:type="spellStart"/>
+      <w:r>
+        <w:t>code</w:t>
+      </w:r>
+      <w:proofErr w:type="spellEnd"/>
+      <w:r>
+        <w:t>” y dos con versiones muy básicas de acciones “inteligentes” (</w:t>
+      </w:r>
+      <w:proofErr w:type="spellStart"/>
+      <w:r>
+        <w:t>Weak</w:t>
+      </w:r>
+      <w:proofErr w:type="spellEnd"/>
+      <w:r>
+        <w:t xml:space="preserve">) “Basic </w:t>
+      </w:r>
+      <w:proofErr w:type="spellStart"/>
+      <w:r>
+        <w:t>IA”y</w:t>
+      </w:r>
+      <w:proofErr w:type="spellEnd"/>
+      <w:r>
+        <w:t xml:space="preserve"> “More IA”.</w:t>
       </w:r>
     </w:p>
     <w:p/>
@@ -1895,160 +2259,10 @@
           <w:iCs/>
           <w:color w:val="FF0000"/>
         </w:rPr>
-        <w:t>5.6. ¿Qué significa weak IA?</w:t>
-      </w:r>
-    </w:p>
-    <w:p>
-      <w:pPr>
-        <w:ind w:left="1416" w:firstLine="1"/>
-        <w:rPr>
-          <w:color w:val="FF0000"/>
-        </w:rPr>
-      </w:pPr>
-      <w:r>
-        <w:rPr>
-          <w:color w:val="000000" w:themeColor="text1"/>
-        </w:rPr>
-        <w:t>E</w:t>
-      </w:r>
-      <w:r>
-        <w:rPr>
-          <w:color w:val="000000" w:themeColor="text1"/>
-        </w:rPr>
-        <w:t>s un</w:t>
-      </w:r>
-      <w:r>
-        <w:rPr>
-          <w:color w:val="000000" w:themeColor="text1"/>
-        </w:rPr>
-        <w:t>a IA</w:t>
-      </w:r>
-      <w:r>
-        <w:rPr>
-          <w:color w:val="000000" w:themeColor="text1"/>
-        </w:rPr>
-        <w:t xml:space="preserve"> </w:t>
-      </w:r>
-      <w:r>
-        <w:rPr>
-          <w:color w:val="000000" w:themeColor="text1"/>
-        </w:rPr>
-        <w:t>que</w:t>
-      </w:r>
-      <w:r>
-        <w:rPr>
-          <w:color w:val="000000" w:themeColor="text1"/>
-        </w:rPr>
-        <w:t xml:space="preserve"> realiza tareas específicas </w:t>
-      </w:r>
-      <w:r>
-        <w:rPr>
-          <w:color w:val="000000" w:themeColor="text1"/>
-        </w:rPr>
-        <w:t xml:space="preserve">de forma muy eficaz </w:t>
-      </w:r>
-      <w:r>
-        <w:rPr>
-          <w:color w:val="000000" w:themeColor="text1"/>
-        </w:rPr>
-        <w:t>sin</w:t>
-      </w:r>
-      <w:r>
-        <w:rPr>
-          <w:color w:val="000000" w:themeColor="text1"/>
-        </w:rPr>
-        <w:t xml:space="preserve"> </w:t>
-      </w:r>
-      <w:r>
-        <w:rPr>
-          <w:color w:val="000000" w:themeColor="text1"/>
-        </w:rPr>
-        <w:t>conciencia</w:t>
-      </w:r>
-      <w:r>
-        <w:rPr>
-          <w:color w:val="000000" w:themeColor="text1"/>
-        </w:rPr>
-        <w:t xml:space="preserve"> </w:t>
-      </w:r>
-      <w:r>
-        <w:rPr>
-          <w:color w:val="000000" w:themeColor="text1"/>
-        </w:rPr>
-        <w:t xml:space="preserve">o capacidad de razonamiento </w:t>
-      </w:r>
-      <w:r>
-        <w:rPr>
-          <w:color w:val="000000" w:themeColor="text1"/>
-        </w:rPr>
-        <w:t xml:space="preserve">como </w:t>
-      </w:r>
-      <w:r>
-        <w:rPr>
-          <w:color w:val="000000" w:themeColor="text1"/>
-        </w:rPr>
-        <w:t>un</w:t>
-      </w:r>
-      <w:r>
-        <w:rPr>
-          <w:color w:val="000000" w:themeColor="text1"/>
-        </w:rPr>
-        <w:t xml:space="preserve"> </w:t>
-      </w:r>
-      <w:r>
-        <w:rPr>
-          <w:color w:val="000000" w:themeColor="text1"/>
-        </w:rPr>
-        <w:t xml:space="preserve">humano. </w:t>
-      </w:r>
-      <w:r>
-        <w:rPr>
-          <w:color w:val="000000" w:themeColor="text1"/>
-        </w:rPr>
-        <w:t>Sirven</w:t>
-      </w:r>
-      <w:r>
-        <w:rPr>
-          <w:color w:val="000000" w:themeColor="text1"/>
-        </w:rPr>
-        <w:t xml:space="preserve"> para resolver problemas o realizar tareas </w:t>
-      </w:r>
-      <w:r>
-        <w:rPr>
-          <w:color w:val="000000" w:themeColor="text1"/>
-        </w:rPr>
-        <w:t>específicas</w:t>
-      </w:r>
-      <w:r>
-        <w:rPr>
-          <w:color w:val="000000" w:themeColor="text1"/>
-        </w:rPr>
-        <w:t xml:space="preserve"> y no pueden </w:t>
-      </w:r>
-      <w:r>
-        <w:rPr>
-          <w:color w:val="000000" w:themeColor="text1"/>
-        </w:rPr>
-        <w:t>hacer otras tareas de las cuales no han sido diseñadas para tal</w:t>
-      </w:r>
-      <w:r>
-        <w:rPr>
-          <w:color w:val="000000" w:themeColor="text1"/>
-        </w:rPr>
-        <w:t>.</w:t>
-      </w:r>
-    </w:p>
-    <w:p>
-      <w:pPr>
-        <w:rPr>
-          <w:b/>
-          <w:bCs/>
-          <w:color w:val="FF0000"/>
-        </w:rPr>
-      </w:pPr>
-    </w:p>
-    <w:p>
-      <w:pPr>
+        <w:t xml:space="preserve">5.6. ¿Qué significa </w:t>
+      </w:r>
+      <w:proofErr w:type="spellStart"/>
+      <w:r>
         <w:rPr>
           <w:b/>
           <w:bCs/>
@@ -2056,7 +2270,9 @@
           <w:iCs/>
           <w:color w:val="FF0000"/>
         </w:rPr>
-      </w:pPr>
+        <w:t>weak</w:t>
+      </w:r>
+      <w:proofErr w:type="spellEnd"/>
       <w:r>
         <w:rPr>
           <w:b/>
@@ -2065,64 +2281,149 @@
           <w:iCs/>
           <w:color w:val="FF0000"/>
         </w:rPr>
-        <w:t>5.7. ¿Qué es una heurística?</w:t>
+        <w:t xml:space="preserve"> IA?</w:t>
       </w:r>
     </w:p>
     <w:p>
       <w:pPr>
         <w:ind w:left="1416" w:firstLine="1"/>
-      </w:pPr>
-      <w:r>
-        <w:t>E</w:t>
-      </w:r>
-      <w:r>
-        <w:t>s una técnica o estrategia que facilita la toma de decisiones, la</w:t>
-      </w:r>
-      <w:r>
+        <w:rPr>
+          <w:color w:val="FF0000"/>
+        </w:rPr>
+      </w:pPr>
+      <w:r>
+        <w:rPr>
+          <w:color w:val="000000" w:themeColor="text1"/>
+        </w:rPr>
+        <w:t>Es un</w:t>
+      </w:r>
+      <w:r>
+        <w:rPr>
+          <w:color w:val="000000" w:themeColor="text1"/>
+        </w:rPr>
+        <w:t>a IA</w:t>
+      </w:r>
+      <w:r>
+        <w:rPr>
+          <w:color w:val="000000" w:themeColor="text1"/>
+        </w:rPr>
         <w:t xml:space="preserve"> </w:t>
       </w:r>
       <w:r>
-        <w:t>resolución de</w:t>
+        <w:rPr>
+          <w:color w:val="000000" w:themeColor="text1"/>
+        </w:rPr>
+        <w:t>que</w:t>
+      </w:r>
+      <w:r>
+        <w:rPr>
+          <w:color w:val="000000" w:themeColor="text1"/>
+        </w:rPr>
+        <w:t xml:space="preserve"> realiza tareas específicas </w:t>
+      </w:r>
+      <w:r>
+        <w:rPr>
+          <w:color w:val="000000" w:themeColor="text1"/>
+        </w:rPr>
+        <w:t xml:space="preserve">de forma muy eficaz </w:t>
+      </w:r>
+      <w:r>
+        <w:rPr>
+          <w:color w:val="000000" w:themeColor="text1"/>
+        </w:rPr>
+        <w:t>sin</w:t>
+      </w:r>
+      <w:r>
+        <w:rPr>
+          <w:color w:val="000000" w:themeColor="text1"/>
+        </w:rPr>
+        <w:t xml:space="preserve"> </w:t>
+      </w:r>
+      <w:r>
+        <w:rPr>
+          <w:color w:val="000000" w:themeColor="text1"/>
+        </w:rPr>
+        <w:t>conciencia</w:t>
+      </w:r>
+      <w:r>
+        <w:rPr>
+          <w:color w:val="000000" w:themeColor="text1"/>
+        </w:rPr>
+        <w:t xml:space="preserve"> </w:t>
+      </w:r>
+      <w:r>
+        <w:rPr>
+          <w:color w:val="000000" w:themeColor="text1"/>
+        </w:rPr>
+        <w:t xml:space="preserve">o capacidad de razonamiento </w:t>
+      </w:r>
+      <w:r>
+        <w:rPr>
+          <w:color w:val="000000" w:themeColor="text1"/>
+        </w:rPr>
+        <w:t xml:space="preserve">como </w:t>
+      </w:r>
+      <w:r>
+        <w:rPr>
+          <w:color w:val="000000" w:themeColor="text1"/>
+        </w:rPr>
+        <w:t>un</w:t>
+      </w:r>
+      <w:r>
+        <w:rPr>
+          <w:color w:val="000000" w:themeColor="text1"/>
+        </w:rPr>
+        <w:t xml:space="preserve"> </w:t>
+      </w:r>
+      <w:r>
+        <w:rPr>
+          <w:color w:val="000000" w:themeColor="text1"/>
+        </w:rPr>
+        <w:t xml:space="preserve">humano. </w:t>
+      </w:r>
+      <w:r>
+        <w:rPr>
+          <w:color w:val="000000" w:themeColor="text1"/>
+        </w:rPr>
+        <w:t>Sirven</w:t>
+      </w:r>
+      <w:r>
+        <w:rPr>
+          <w:color w:val="000000" w:themeColor="text1"/>
+        </w:rPr>
+        <w:t xml:space="preserve"> para resolver problemas o realizar tareas </w:t>
+      </w:r>
+      <w:r>
+        <w:rPr>
+          <w:color w:val="000000" w:themeColor="text1"/>
+        </w:rPr>
+        <w:t>específicas</w:t>
+      </w:r>
+      <w:r>
+        <w:rPr>
+          <w:color w:val="000000" w:themeColor="text1"/>
+        </w:rPr>
+        <w:t xml:space="preserve"> y no pueden </w:t>
+      </w:r>
+      <w:r>
+        <w:rPr>
+          <w:color w:val="000000" w:themeColor="text1"/>
+        </w:rPr>
+        <w:t>hacer otras tareas de las cuales no han sido diseñadas para tal</w:t>
+      </w:r>
+      <w:r>
+        <w:rPr>
+          <w:color w:val="000000" w:themeColor="text1"/>
+        </w:rPr>
+        <w:t>.</w:t>
       </w:r>
     </w:p>
     <w:p>
       <w:pPr>
-        <w:ind w:left="1416" w:firstLine="1"/>
-      </w:pPr>
-      <w:r>
-        <w:t>problemas o el descubrimiento de soluciones.</w:t>
-      </w:r>
-      <w:r>
-        <w:t xml:space="preserve"> P</w:t>
-      </w:r>
-      <w:r>
-        <w:t>uede producir</w:t>
-      </w:r>
-      <w:r>
-        <w:t xml:space="preserve"> </w:t>
-      </w:r>
-      <w:r>
-        <w:t>una solución aceptable en un tiempo razonable.</w:t>
-      </w:r>
-      <w:r>
-        <w:t xml:space="preserve"> Ú</w:t>
-      </w:r>
-      <w:r>
-        <w:t>tiles en</w:t>
-      </w:r>
-      <w:r>
-        <w:t xml:space="preserve"> </w:t>
-      </w:r>
-      <w:r>
-        <w:t>situaciones donde una solución perfecta es impracticable en tiempo o costo.</w:t>
-      </w:r>
-    </w:p>
-    <w:p/>
-    <w:p>
-      <w:pPr>
         <w:rPr>
           <w:b/>
           <w:bCs/>
+          <w:color w:val="FF0000"/>
         </w:rPr>
       </w:pPr>
     </w:p>
@@ -2131,19 +2432,74 @@
         <w:rPr>
           <w:b/>
           <w:bCs/>
-        </w:rPr>
-      </w:pPr>
+          <w:i/>
+          <w:iCs/>
+          <w:color w:val="FF0000"/>
+        </w:rPr>
+      </w:pPr>
+      <w:r>
+        <w:rPr>
+          <w:b/>
+          <w:bCs/>
+          <w:i/>
+          <w:iCs/>
+          <w:color w:val="FF0000"/>
+        </w:rPr>
+        <w:t>5.7. ¿Qué es una heurística?</w:t>
+      </w:r>
     </w:p>
     <w:p>
       <w:pPr>
-        <w:rPr>
-          <w:b/>
-          <w:bCs/>
-        </w:rPr>
-      </w:pPr>
+        <w:ind w:left="1416" w:firstLine="1"/>
+      </w:pPr>
+      <w:r>
+        <w:t>E</w:t>
+      </w:r>
+      <w:r>
+        <w:t>s una técnica o estrategia que facilita la toma de decisiones, la</w:t>
+      </w:r>
+      <w:r>
+        <w:t xml:space="preserve"> </w:t>
+      </w:r>
+      <w:r>
+        <w:t>resolución de</w:t>
+      </w:r>
     </w:p>
     <w:p>
       <w:pPr>
+        <w:ind w:left="1416" w:firstLine="1"/>
+      </w:pPr>
+      <w:r>
+        <w:t>problemas o el descubrimiento de soluciones.</w:t>
+      </w:r>
+      <w:r>
+        <w:t xml:space="preserve"> P</w:t>
+      </w:r>
+      <w:r>
+        <w:t>uede producir</w:t>
+      </w:r>
+      <w:r>
+        <w:t xml:space="preserve"> </w:t>
+      </w:r>
+      <w:r>
+        <w:t>una solución aceptable en un tiempo razonable.</w:t>
+      </w:r>
+      <w:r>
+        <w:t xml:space="preserve"> Ú</w:t>
+      </w:r>
+      <w:r>
+        <w:t>tiles en</w:t>
+      </w:r>
+      <w:r>
+        <w:t xml:space="preserve"> </w:t>
+      </w:r>
+      <w:r>
+        <w:t>situaciones donde una solución perfecta es impracticable en tiempo o costo.</w:t>
+      </w:r>
+    </w:p>
+    <w:p>
+      <w:pPr>
+        <w:ind w:firstLine="0"/>
         <w:rPr>
           <w:b/>
           <w:bCs/>

</xml_diff>